<commit_message>
2 methoden für dropdown bei Von und Nach
</commit_message>
<xml_diff>
--- a/doc/M318 Analysieren und objektbasiert programmieren.docx
+++ b/doc/M318 Analysieren und objektbasiert programmieren.docx
@@ -34,6 +34,13 @@
     </w:p>
     <w:sdt>
       <w:sdtPr>
+        <w:rPr>
+          <w:rFonts w:asciiTheme="minorHAnsi" w:eastAsiaTheme="minorHAnsi" w:hAnsiTheme="minorHAnsi" w:cstheme="minorBidi"/>
+          <w:color w:val="auto"/>
+          <w:sz w:val="22"/>
+          <w:szCs w:val="22"/>
+          <w:lang w:val="de-CH" w:eastAsia="en-US"/>
+        </w:rPr>
         <w:id w:val="-43902831"/>
         <w:docPartObj>
           <w:docPartGallery w:val="Table of Contents"/>
@@ -42,13 +49,8 @@
       </w:sdtPr>
       <w:sdtEndPr>
         <w:rPr>
-          <w:rFonts w:asciiTheme="minorHAnsi" w:eastAsiaTheme="minorHAnsi" w:hAnsiTheme="minorHAnsi" w:cstheme="minorBidi"/>
           <w:b/>
           <w:bCs/>
-          <w:color w:val="auto"/>
-          <w:sz w:val="22"/>
-          <w:szCs w:val="22"/>
-          <w:lang w:val="de-CH" w:eastAsia="en-US"/>
         </w:rPr>
       </w:sdtEndPr>
       <w:sdtContent>
@@ -884,8 +886,6 @@
       <w:r>
         <w:t>Leerschläge beachten = EINHEITLICH</w:t>
       </w:r>
-      <w:bookmarkStart w:id="5" w:name="_GoBack"/>
-      <w:bookmarkEnd w:id="5"/>
     </w:p>
     <w:p>
       <w:pPr>
@@ -904,33 +904,33 @@
       <w:pPr>
         <w:pStyle w:val="berschrift2"/>
       </w:pPr>
-      <w:bookmarkStart w:id="6" w:name="_Toc7595476"/>
+      <w:bookmarkStart w:id="5" w:name="_Toc7595476"/>
       <w:r>
         <w:t>Welche Funktionen wurden nur teilweise umgesetzt oder welche Funktionalitäten haben Fehler ergeben</w:t>
       </w:r>
-      <w:bookmarkEnd w:id="6"/>
+      <w:bookmarkEnd w:id="5"/>
     </w:p>
     <w:p/>
     <w:p>
       <w:pPr>
         <w:pStyle w:val="berschrift2"/>
       </w:pPr>
-      <w:bookmarkStart w:id="7" w:name="_Toc7595477"/>
+      <w:bookmarkStart w:id="6" w:name="_Toc7595477"/>
       <w:r>
         <w:t>Use Cases und Aktivitätendiagramme für alle umgesetzten Anforderungen</w:t>
       </w:r>
-      <w:bookmarkEnd w:id="7"/>
+      <w:bookmarkEnd w:id="6"/>
     </w:p>
     <w:p/>
     <w:p>
       <w:pPr>
         <w:pStyle w:val="berschrift2"/>
       </w:pPr>
-      <w:bookmarkStart w:id="8" w:name="_Toc7595478"/>
+      <w:bookmarkStart w:id="7" w:name="_Toc7595478"/>
       <w:r>
         <w:t>Bugs oder Fehler?</w:t>
       </w:r>
-      <w:bookmarkEnd w:id="8"/>
+      <w:bookmarkEnd w:id="7"/>
     </w:p>
     <w:p>
       <w:pPr>
@@ -941,18 +941,18 @@
       <w:pPr>
         <w:pStyle w:val="berschrift2"/>
       </w:pPr>
-      <w:bookmarkStart w:id="9" w:name="_Toc7595479"/>
+      <w:bookmarkStart w:id="8" w:name="_Toc7595479"/>
       <w:r>
         <w:t>Testfälle</w:t>
       </w:r>
-      <w:bookmarkEnd w:id="9"/>
+      <w:bookmarkEnd w:id="8"/>
     </w:p>
     <w:p/>
     <w:p>
       <w:pPr>
         <w:pStyle w:val="berschrift2"/>
       </w:pPr>
-      <w:bookmarkStart w:id="10" w:name="_Toc7595480"/>
+      <w:bookmarkStart w:id="9" w:name="_Toc7595480"/>
       <w:r>
         <w:lastRenderedPageBreak/>
         <w:t>Installationsanleitung (Installiert/</w:t>
@@ -965,7 +965,7 @@
       <w:r>
         <w:t>)</w:t>
       </w:r>
-      <w:bookmarkEnd w:id="10"/>
+      <w:bookmarkEnd w:id="9"/>
     </w:p>
     <w:p>
       <w:r>
@@ -1105,9 +1105,53 @@
         <w:t>Aktivitätsdiagramm</w:t>
       </w:r>
     </w:p>
-    <w:p/>
+    <w:p>
+      <w:r>
+        <w:rPr>
+          <w:noProof/>
+        </w:rPr>
+        <w:lastRenderedPageBreak/>
+        <w:drawing>
+          <wp:inline distT="0" distB="0" distL="0" distR="0" wp14:anchorId="6F7F7FD4" wp14:editId="6E3B36FD">
+            <wp:extent cx="5760720" cy="4424045"/>
+            <wp:effectExtent l="0" t="0" r="0" b="0"/>
+            <wp:docPr id="2" name="Grafik 2"/>
+            <wp:cNvGraphicFramePr>
+              <a:graphicFrameLocks xmlns:a="http://schemas.openxmlformats.org/drawingml/2006/main" noChangeAspect="1"/>
+            </wp:cNvGraphicFramePr>
+            <a:graphic xmlns:a="http://schemas.openxmlformats.org/drawingml/2006/main">
+              <a:graphicData uri="http://schemas.openxmlformats.org/drawingml/2006/picture">
+                <pic:pic xmlns:pic="http://schemas.openxmlformats.org/drawingml/2006/picture">
+                  <pic:nvPicPr>
+                    <pic:cNvPr id="1" name=""/>
+                    <pic:cNvPicPr/>
+                  </pic:nvPicPr>
+                  <pic:blipFill>
+                    <a:blip r:embed="rId10"/>
+                    <a:stretch>
+                      <a:fillRect/>
+                    </a:stretch>
+                  </pic:blipFill>
+                  <pic:spPr>
+                    <a:xfrm>
+                      <a:off x="0" y="0"/>
+                      <a:ext cx="5760720" cy="4424045"/>
+                    </a:xfrm>
+                    <a:prstGeom prst="rect">
+                      <a:avLst/>
+                    </a:prstGeom>
+                  </pic:spPr>
+                </pic:pic>
+              </a:graphicData>
+            </a:graphic>
+          </wp:inline>
+        </w:drawing>
+      </w:r>
+      <w:bookmarkStart w:id="10" w:name="_GoBack"/>
+      <w:bookmarkEnd w:id="10"/>
+    </w:p>
     <w:sectPr>
-      <w:headerReference w:type="default" r:id="rId10"/>
+      <w:headerReference w:type="default" r:id="rId11"/>
       <w:pgSz w:w="11906" w:h="16838"/>
       <w:pgMar w:top="1417" w:right="1417" w:bottom="1134" w:left="1417" w:header="708" w:footer="708" w:gutter="0"/>
       <w:cols w:space="708"/>
@@ -1204,7 +1248,7 @@
       </w:pPr>
     </w:pPrDefault>
   </w:docDefaults>
-  <w:latentStyles w:defLockedState="0" w:defUIPriority="99" w:defSemiHidden="0" w:defUnhideWhenUsed="0" w:defQFormat="0" w:count="376">
+  <w:latentStyles w:defLockedState="0" w:defUIPriority="99" w:defSemiHidden="0" w:defUnhideWhenUsed="0" w:defQFormat="0" w:count="375">
     <w:lsdException w:name="Normal" w:uiPriority="0" w:qFormat="1"/>
     <w:lsdException w:name="heading 1" w:uiPriority="9" w:qFormat="1"/>
     <w:lsdException w:name="heading 2" w:semiHidden="1" w:uiPriority="9" w:unhideWhenUsed="1" w:qFormat="1"/>
@@ -1580,7 +1624,6 @@
     <w:lsdException w:name="Smart Hyperlink" w:semiHidden="1" w:unhideWhenUsed="1"/>
     <w:lsdException w:name="Hashtag" w:semiHidden="1" w:unhideWhenUsed="1"/>
     <w:lsdException w:name="Unresolved Mention" w:semiHidden="1" w:unhideWhenUsed="1"/>
-    <w:lsdException w:name="Smart Link" w:semiHidden="1" w:unhideWhenUsed="1"/>
   </w:latentStyles>
   <w:style w:type="paragraph" w:default="1" w:styleId="Standard">
     <w:name w:val="Normal"/>
@@ -2158,7 +2201,7 @@
 </file>
 
 <file path=customXml/itemProps1.xml><?xml version="1.0" encoding="utf-8"?>
-<ds:datastoreItem xmlns:ds="http://schemas.openxmlformats.org/officeDocument/2006/customXml" ds:itemID="{357FAB04-24A9-4CEB-B752-3C8A27862DAC}">
+<ds:datastoreItem xmlns:ds="http://schemas.openxmlformats.org/officeDocument/2006/customXml" ds:itemID="{C94688BB-5AB6-4F31-871A-FB88A48BF4F8}">
   <ds:schemaRefs>
     <ds:schemaRef ds:uri="http://schemas.openxmlformats.org/officeDocument/2006/bibliography"/>
   </ds:schemaRefs>

</xml_diff>

<commit_message>
autofill mit pfeiltasten und enter + tabulator um weiter zu gehen
</commit_message>
<xml_diff>
--- a/doc/M318 Analysieren und objektbasiert programmieren.docx
+++ b/doc/M318 Analysieren und objektbasiert programmieren.docx
@@ -947,12 +947,39 @@
       </w:r>
       <w:bookmarkEnd w:id="8"/>
     </w:p>
-    <w:p/>
+    <w:p>
+      <w:r>
+        <w:t>Gegeben Sie:</w:t>
+      </w:r>
+      <w:r>
+        <w:t xml:space="preserve"> In der TextBox Von eine Station eingegeben, in der TextBox Nach eine Stationeingegeben.</w:t>
+      </w:r>
+      <w:bookmarkStart w:id="9" w:name="_GoBack"/>
+      <w:bookmarkEnd w:id="9"/>
+    </w:p>
+    <w:p>
+      <w:r>
+        <w:t>Wenn: ich den Button «Verbindungen Suchen» anklicke</w:t>
+      </w:r>
+    </w:p>
+    <w:p>
+      <w:r>
+        <w:t>Dann: wird in der Ausgabe «</w:t>
+      </w:r>
+      <w:proofErr w:type="spellStart"/>
+      <w:r>
+        <w:t>listView</w:t>
+      </w:r>
+      <w:proofErr w:type="spellEnd"/>
+      <w:r>
+        <w:t>» die nächsten 4 Verbindungen ausgegeben</w:t>
+      </w:r>
+    </w:p>
     <w:p>
       <w:pPr>
         <w:pStyle w:val="berschrift2"/>
       </w:pPr>
-      <w:bookmarkStart w:id="9" w:name="_Toc7595480"/>
+      <w:bookmarkStart w:id="10" w:name="_Toc7595480"/>
       <w:r>
         <w:lastRenderedPageBreak/>
         <w:t>Installationsanleitung (Installiert/</w:t>
@@ -965,7 +992,7 @@
       <w:r>
         <w:t>)</w:t>
       </w:r>
-      <w:bookmarkEnd w:id="9"/>
+      <w:bookmarkEnd w:id="10"/>
     </w:p>
     <w:p>
       <w:r>
@@ -1147,8 +1174,6 @@
           </wp:inline>
         </w:drawing>
       </w:r>
-      <w:bookmarkStart w:id="10" w:name="_GoBack"/>
-      <w:bookmarkEnd w:id="10"/>
     </w:p>
     <w:sectPr>
       <w:headerReference w:type="default" r:id="rId11"/>
@@ -2201,7 +2226,7 @@
 </file>
 
 <file path=customXml/itemProps1.xml><?xml version="1.0" encoding="utf-8"?>
-<ds:datastoreItem xmlns:ds="http://schemas.openxmlformats.org/officeDocument/2006/customXml" ds:itemID="{C94688BB-5AB6-4F31-871A-FB88A48BF4F8}">
+<ds:datastoreItem xmlns:ds="http://schemas.openxmlformats.org/officeDocument/2006/customXml" ds:itemID="{225FC688-4ED5-45D3-93B3-F96C4864D296}">
   <ds:schemaRefs>
     <ds:schemaRef ds:uri="http://schemas.openxmlformats.org/officeDocument/2006/bibliography"/>
   </ds:schemaRefs>

</xml_diff>

<commit_message>
Signed-off-by: Joel Hartmann <joelhartmann@hotmail.com>
</commit_message>
<xml_diff>
--- a/doc/M318 Analysieren und objektbasiert programmieren.docx
+++ b/doc/M318 Analysieren und objektbasiert programmieren.docx
@@ -69,7 +69,9 @@
               <w:tab w:val="right" w:leader="dot" w:pos="9062"/>
             </w:tabs>
             <w:rPr>
+              <w:rFonts w:eastAsiaTheme="minorEastAsia"/>
               <w:noProof/>
+              <w:lang w:eastAsia="de-CH"/>
             </w:rPr>
           </w:pPr>
           <w:r>
@@ -81,7 +83,7 @@
           <w:r>
             <w:fldChar w:fldCharType="separate"/>
           </w:r>
-          <w:hyperlink w:anchor="_Toc7595471" w:history="1">
+          <w:hyperlink w:anchor="_Toc7775484" w:history="1">
             <w:r>
               <w:rPr>
                 <w:rStyle w:val="Hyperlink"/>
@@ -108,7 +110,7 @@
                 <w:noProof/>
                 <w:webHidden/>
               </w:rPr>
-              <w:instrText xml:space="preserve"> PAGEREF _Toc7595471 \h </w:instrText>
+              <w:instrText xml:space="preserve"> PAGEREF _Toc7775484 \h </w:instrText>
             </w:r>
             <w:r>
               <w:rPr>
@@ -146,10 +148,12 @@
               <w:tab w:val="right" w:leader="dot" w:pos="9062"/>
             </w:tabs>
             <w:rPr>
+              <w:rFonts w:eastAsiaTheme="minorEastAsia"/>
               <w:noProof/>
+              <w:lang w:eastAsia="de-CH"/>
             </w:rPr>
           </w:pPr>
-          <w:hyperlink w:anchor="_Toc7595472" w:history="1">
+          <w:hyperlink w:anchor="_Toc7775485" w:history="1">
             <w:r>
               <w:rPr>
                 <w:rStyle w:val="Hyperlink"/>
@@ -176,7 +180,7 @@
                 <w:noProof/>
                 <w:webHidden/>
               </w:rPr>
-              <w:instrText xml:space="preserve"> PAGEREF _Toc7595472 \h </w:instrText>
+              <w:instrText xml:space="preserve"> PAGEREF _Toc7775485 \h </w:instrText>
             </w:r>
             <w:r>
               <w:rPr>
@@ -214,16 +218,18 @@
               <w:tab w:val="right" w:leader="dot" w:pos="9062"/>
             </w:tabs>
             <w:rPr>
+              <w:rFonts w:eastAsiaTheme="minorEastAsia"/>
               <w:noProof/>
+              <w:lang w:eastAsia="de-CH"/>
             </w:rPr>
           </w:pPr>
-          <w:hyperlink w:anchor="_Toc7595473" w:history="1">
+          <w:hyperlink w:anchor="_Toc7775486" w:history="1">
             <w:r>
               <w:rPr>
                 <w:rStyle w:val="Hyperlink"/>
                 <w:noProof/>
               </w:rPr>
-              <w:t>Welche Funktionen wurden umgesetzt?</w:t>
+              <w:t>Programmierrichtlinien</w:t>
             </w:r>
             <w:r>
               <w:rPr>
@@ -244,7 +250,7 @@
                 <w:noProof/>
                 <w:webHidden/>
               </w:rPr>
-              <w:instrText xml:space="preserve"> PAGEREF _Toc7595473 \h </w:instrText>
+              <w:instrText xml:space="preserve"> PAGEREF _Toc7775486 \h </w:instrText>
             </w:r>
             <w:r>
               <w:rPr>
@@ -282,16 +288,18 @@
               <w:tab w:val="right" w:leader="dot" w:pos="9062"/>
             </w:tabs>
             <w:rPr>
+              <w:rFonts w:eastAsiaTheme="minorEastAsia"/>
               <w:noProof/>
+              <w:lang w:eastAsia="de-CH"/>
             </w:rPr>
           </w:pPr>
-          <w:hyperlink w:anchor="_Toc7595474" w:history="1">
+          <w:hyperlink w:anchor="_Toc7775487" w:history="1">
             <w:r>
               <w:rPr>
                 <w:rStyle w:val="Hyperlink"/>
                 <w:noProof/>
               </w:rPr>
-              <w:t>Programmierrichtlinien:</w:t>
+              <w:t>Naming Conventions</w:t>
             </w:r>
             <w:r>
               <w:rPr>
@@ -312,7 +320,7 @@
                 <w:noProof/>
                 <w:webHidden/>
               </w:rPr>
-              <w:instrText xml:space="preserve"> PAGEREF _Toc7595474 \h </w:instrText>
+              <w:instrText xml:space="preserve"> PAGEREF _Toc7775487 \h </w:instrText>
             </w:r>
             <w:r>
               <w:rPr>
@@ -350,16 +358,18 @@
               <w:tab w:val="right" w:leader="dot" w:pos="9062"/>
             </w:tabs>
             <w:rPr>
+              <w:rFonts w:eastAsiaTheme="minorEastAsia"/>
               <w:noProof/>
+              <w:lang w:eastAsia="de-CH"/>
             </w:rPr>
           </w:pPr>
-          <w:hyperlink w:anchor="_Toc7595475" w:history="1">
+          <w:hyperlink w:anchor="_Toc7775488" w:history="1">
             <w:r>
               <w:rPr>
                 <w:rStyle w:val="Hyperlink"/>
                 <w:noProof/>
               </w:rPr>
-              <w:t>Naming Conventions</w:t>
+              <w:t>Statements</w:t>
             </w:r>
             <w:r>
               <w:rPr>
@@ -380,7 +390,77 @@
                 <w:noProof/>
                 <w:webHidden/>
               </w:rPr>
-              <w:instrText xml:space="preserve"> PAGEREF _Toc7595475 \h </w:instrText>
+              <w:instrText xml:space="preserve"> PAGEREF _Toc7775488 \h </w:instrText>
+            </w:r>
+            <w:r>
+              <w:rPr>
+                <w:noProof/>
+                <w:webHidden/>
+              </w:rPr>
+            </w:r>
+            <w:r>
+              <w:rPr>
+                <w:noProof/>
+                <w:webHidden/>
+              </w:rPr>
+              <w:fldChar w:fldCharType="separate"/>
+            </w:r>
+            <w:r>
+              <w:rPr>
+                <w:noProof/>
+                <w:webHidden/>
+              </w:rPr>
+              <w:t>3</w:t>
+            </w:r>
+            <w:r>
+              <w:rPr>
+                <w:noProof/>
+                <w:webHidden/>
+              </w:rPr>
+              <w:fldChar w:fldCharType="end"/>
+            </w:r>
+          </w:hyperlink>
+        </w:p>
+        <w:p>
+          <w:pPr>
+            <w:pStyle w:val="Verzeichnis3"/>
+            <w:tabs>
+              <w:tab w:val="right" w:leader="dot" w:pos="9062"/>
+            </w:tabs>
+            <w:rPr>
+              <w:rFonts w:eastAsiaTheme="minorEastAsia"/>
+              <w:noProof/>
+              <w:lang w:eastAsia="de-CH"/>
+            </w:rPr>
+          </w:pPr>
+          <w:hyperlink w:anchor="_Toc7775489" w:history="1">
+            <w:r>
+              <w:rPr>
+                <w:rStyle w:val="Hyperlink"/>
+                <w:noProof/>
+              </w:rPr>
+              <w:t>Comments</w:t>
+            </w:r>
+            <w:r>
+              <w:rPr>
+                <w:noProof/>
+                <w:webHidden/>
+              </w:rPr>
+              <w:tab/>
+            </w:r>
+            <w:r>
+              <w:rPr>
+                <w:noProof/>
+                <w:webHidden/>
+              </w:rPr>
+              <w:fldChar w:fldCharType="begin"/>
+            </w:r>
+            <w:r>
+              <w:rPr>
+                <w:noProof/>
+                <w:webHidden/>
+              </w:rPr>
+              <w:instrText xml:space="preserve"> PAGEREF _Toc7775489 \h </w:instrText>
             </w:r>
             <w:r>
               <w:rPr>
@@ -418,16 +498,19 @@
               <w:tab w:val="right" w:leader="dot" w:pos="9062"/>
             </w:tabs>
             <w:rPr>
+              <w:rFonts w:eastAsiaTheme="minorEastAsia"/>
               <w:noProof/>
+              <w:lang w:eastAsia="de-CH"/>
             </w:rPr>
           </w:pPr>
-          <w:hyperlink w:anchor="_Toc7595476" w:history="1">
+          <w:hyperlink w:anchor="_Toc7775490" w:history="1">
             <w:r>
               <w:rPr>
                 <w:rStyle w:val="Hyperlink"/>
                 <w:noProof/>
-              </w:rPr>
-              <w:t>Welche Funktionen wurden nur teilweise umgesetzt oder welche Funktionalitäten haben Fehler ergeben</w:t>
+                <w:lang w:val="de-DE"/>
+              </w:rPr>
+              <w:t>Planung</w:t>
             </w:r>
             <w:r>
               <w:rPr>
@@ -448,7 +531,78 @@
                 <w:noProof/>
                 <w:webHidden/>
               </w:rPr>
-              <w:instrText xml:space="preserve"> PAGEREF _Toc7595476 \h </w:instrText>
+              <w:instrText xml:space="preserve"> PAGEREF _Toc7775490 \h </w:instrText>
+            </w:r>
+            <w:r>
+              <w:rPr>
+                <w:noProof/>
+                <w:webHidden/>
+              </w:rPr>
+            </w:r>
+            <w:r>
+              <w:rPr>
+                <w:noProof/>
+                <w:webHidden/>
+              </w:rPr>
+              <w:fldChar w:fldCharType="separate"/>
+            </w:r>
+            <w:r>
+              <w:rPr>
+                <w:noProof/>
+                <w:webHidden/>
+              </w:rPr>
+              <w:t>3</w:t>
+            </w:r>
+            <w:r>
+              <w:rPr>
+                <w:noProof/>
+                <w:webHidden/>
+              </w:rPr>
+              <w:fldChar w:fldCharType="end"/>
+            </w:r>
+          </w:hyperlink>
+        </w:p>
+        <w:p>
+          <w:pPr>
+            <w:pStyle w:val="Verzeichnis3"/>
+            <w:tabs>
+              <w:tab w:val="right" w:leader="dot" w:pos="9062"/>
+            </w:tabs>
+            <w:rPr>
+              <w:rFonts w:eastAsiaTheme="minorEastAsia"/>
+              <w:noProof/>
+              <w:lang w:eastAsia="de-CH"/>
+            </w:rPr>
+          </w:pPr>
+          <w:hyperlink w:anchor="_Toc7775491" w:history="1">
+            <w:r>
+              <w:rPr>
+                <w:rStyle w:val="Hyperlink"/>
+                <w:noProof/>
+                <w:lang w:val="de-DE"/>
+              </w:rPr>
+              <w:t>Mockup</w:t>
+            </w:r>
+            <w:r>
+              <w:rPr>
+                <w:noProof/>
+                <w:webHidden/>
+              </w:rPr>
+              <w:tab/>
+            </w:r>
+            <w:r>
+              <w:rPr>
+                <w:noProof/>
+                <w:webHidden/>
+              </w:rPr>
+              <w:fldChar w:fldCharType="begin"/>
+            </w:r>
+            <w:r>
+              <w:rPr>
+                <w:noProof/>
+                <w:webHidden/>
+              </w:rPr>
+              <w:instrText xml:space="preserve"> PAGEREF _Toc7775491 \h </w:instrText>
             </w:r>
             <w:r>
               <w:rPr>
@@ -486,16 +640,18 @@
               <w:tab w:val="right" w:leader="dot" w:pos="9062"/>
             </w:tabs>
             <w:rPr>
+              <w:rFonts w:eastAsiaTheme="minorEastAsia"/>
               <w:noProof/>
+              <w:lang w:eastAsia="de-CH"/>
             </w:rPr>
           </w:pPr>
-          <w:hyperlink w:anchor="_Toc7595477" w:history="1">
+          <w:hyperlink w:anchor="_Toc7775492" w:history="1">
             <w:r>
               <w:rPr>
                 <w:rStyle w:val="Hyperlink"/>
                 <w:noProof/>
               </w:rPr>
-              <w:t>Use Cases und Aktivitätendiagramme für alle umgesetzten Anforderungen</w:t>
+              <w:t>Welche Funktionen wurden Umgesetzt, teilweise umgesetzt oder welche Funktionalitäten haben Fehler ergeben</w:t>
             </w:r>
             <w:r>
               <w:rPr>
@@ -516,7 +672,7 @@
                 <w:noProof/>
                 <w:webHidden/>
               </w:rPr>
-              <w:instrText xml:space="preserve"> PAGEREF _Toc7595477 \h </w:instrText>
+              <w:instrText xml:space="preserve"> PAGEREF _Toc7775492 \h </w:instrText>
             </w:r>
             <w:r>
               <w:rPr>
@@ -536,7 +692,7 @@
                 <w:noProof/>
                 <w:webHidden/>
               </w:rPr>
-              <w:t>3</w:t>
+              <w:t>4</w:t>
             </w:r>
             <w:r>
               <w:rPr>
@@ -554,16 +710,18 @@
               <w:tab w:val="right" w:leader="dot" w:pos="9062"/>
             </w:tabs>
             <w:rPr>
+              <w:rFonts w:eastAsiaTheme="minorEastAsia"/>
               <w:noProof/>
+              <w:lang w:eastAsia="de-CH"/>
             </w:rPr>
           </w:pPr>
-          <w:hyperlink w:anchor="_Toc7595478" w:history="1">
+          <w:hyperlink w:anchor="_Toc7775493" w:history="1">
             <w:r>
               <w:rPr>
                 <w:rStyle w:val="Hyperlink"/>
                 <w:noProof/>
               </w:rPr>
-              <w:t>Bugs oder Fehler?</w:t>
+              <w:t>Use Cases und Aktivitäten Diagramme für alle umgesetzten Anforderungen</w:t>
             </w:r>
             <w:r>
               <w:rPr>
@@ -584,7 +742,7 @@
                 <w:noProof/>
                 <w:webHidden/>
               </w:rPr>
-              <w:instrText xml:space="preserve"> PAGEREF _Toc7595478 \h </w:instrText>
+              <w:instrText xml:space="preserve"> PAGEREF _Toc7775493 \h </w:instrText>
             </w:r>
             <w:r>
               <w:rPr>
@@ -604,7 +762,7 @@
                 <w:noProof/>
                 <w:webHidden/>
               </w:rPr>
-              <w:t>3</w:t>
+              <w:t>5</w:t>
             </w:r>
             <w:r>
               <w:rPr>
@@ -622,16 +780,18 @@
               <w:tab w:val="right" w:leader="dot" w:pos="9062"/>
             </w:tabs>
             <w:rPr>
+              <w:rFonts w:eastAsiaTheme="minorEastAsia"/>
               <w:noProof/>
+              <w:lang w:eastAsia="de-CH"/>
             </w:rPr>
           </w:pPr>
-          <w:hyperlink w:anchor="_Toc7595479" w:history="1">
+          <w:hyperlink w:anchor="_Toc7775494" w:history="1">
             <w:r>
               <w:rPr>
                 <w:rStyle w:val="Hyperlink"/>
                 <w:noProof/>
               </w:rPr>
-              <w:t>Testfälle</w:t>
+              <w:t>Bugs oder Fehler?</w:t>
             </w:r>
             <w:r>
               <w:rPr>
@@ -652,7 +812,7 @@
                 <w:noProof/>
                 <w:webHidden/>
               </w:rPr>
-              <w:instrText xml:space="preserve"> PAGEREF _Toc7595479 \h </w:instrText>
+              <w:instrText xml:space="preserve"> PAGEREF _Toc7775494 \h </w:instrText>
             </w:r>
             <w:r>
               <w:rPr>
@@ -672,7 +832,7 @@
                 <w:noProof/>
                 <w:webHidden/>
               </w:rPr>
-              <w:t>3</w:t>
+              <w:t>6</w:t>
             </w:r>
             <w:r>
               <w:rPr>
@@ -690,15 +850,87 @@
               <w:tab w:val="right" w:leader="dot" w:pos="9062"/>
             </w:tabs>
             <w:rPr>
+              <w:rFonts w:eastAsiaTheme="minorEastAsia"/>
               <w:noProof/>
+              <w:lang w:eastAsia="de-CH"/>
             </w:rPr>
           </w:pPr>
-          <w:hyperlink w:anchor="_Toc7595480" w:history="1">
+          <w:hyperlink w:anchor="_Toc7775495" w:history="1">
             <w:r>
               <w:rPr>
                 <w:rStyle w:val="Hyperlink"/>
                 <w:noProof/>
               </w:rPr>
+              <w:t>Testfälle</w:t>
+            </w:r>
+            <w:r>
+              <w:rPr>
+                <w:noProof/>
+                <w:webHidden/>
+              </w:rPr>
+              <w:tab/>
+            </w:r>
+            <w:r>
+              <w:rPr>
+                <w:noProof/>
+                <w:webHidden/>
+              </w:rPr>
+              <w:fldChar w:fldCharType="begin"/>
+            </w:r>
+            <w:r>
+              <w:rPr>
+                <w:noProof/>
+                <w:webHidden/>
+              </w:rPr>
+              <w:instrText xml:space="preserve"> PAGEREF _Toc7775495 \h </w:instrText>
+            </w:r>
+            <w:r>
+              <w:rPr>
+                <w:noProof/>
+                <w:webHidden/>
+              </w:rPr>
+            </w:r>
+            <w:r>
+              <w:rPr>
+                <w:noProof/>
+                <w:webHidden/>
+              </w:rPr>
+              <w:fldChar w:fldCharType="separate"/>
+            </w:r>
+            <w:r>
+              <w:rPr>
+                <w:noProof/>
+                <w:webHidden/>
+              </w:rPr>
+              <w:t>6</w:t>
+            </w:r>
+            <w:r>
+              <w:rPr>
+                <w:noProof/>
+                <w:webHidden/>
+              </w:rPr>
+              <w:fldChar w:fldCharType="end"/>
+            </w:r>
+          </w:hyperlink>
+        </w:p>
+        <w:p>
+          <w:pPr>
+            <w:pStyle w:val="Verzeichnis2"/>
+            <w:tabs>
+              <w:tab w:val="right" w:leader="dot" w:pos="9062"/>
+            </w:tabs>
+            <w:rPr>
+              <w:rFonts w:eastAsiaTheme="minorEastAsia"/>
+              <w:noProof/>
+              <w:lang w:eastAsia="de-CH"/>
+            </w:rPr>
+          </w:pPr>
+          <w:hyperlink w:anchor="_Toc7775496" w:history="1">
+            <w:r>
+              <w:rPr>
+                <w:rStyle w:val="Hyperlink"/>
+                <w:noProof/>
+              </w:rPr>
               <w:t>Installationsanleitung (Installiert/Deinstallieirt)</w:t>
             </w:r>
             <w:r>
@@ -720,7 +952,7 @@
                 <w:noProof/>
                 <w:webHidden/>
               </w:rPr>
-              <w:instrText xml:space="preserve"> PAGEREF _Toc7595480 \h </w:instrText>
+              <w:instrText xml:space="preserve"> PAGEREF _Toc7775496 \h </w:instrText>
             </w:r>
             <w:r>
               <w:rPr>
@@ -740,7 +972,7 @@
                 <w:noProof/>
                 <w:webHidden/>
               </w:rPr>
-              <w:t>4</w:t>
+              <w:t>6</w:t>
             </w:r>
             <w:r>
               <w:rPr>
@@ -771,7 +1003,7 @@
       <w:pPr>
         <w:pStyle w:val="berschrift2"/>
       </w:pPr>
-      <w:bookmarkStart w:id="0" w:name="_Toc7595471"/>
+      <w:bookmarkStart w:id="0" w:name="_Toc7775484"/>
       <w:r>
         <w:lastRenderedPageBreak/>
         <w:t>Einleitung</w:t>
@@ -786,56 +1018,69 @@
         <w:t xml:space="preserve">In unserem </w:t>
       </w:r>
       <w:r>
-        <w:t>ÜK Objektbasiert programmieren haben wir als Aufgabe bekommen einen ÖV-Fahrplan zu programmieren.</w:t>
-      </w:r>
-      <w:r>
-        <w:t xml:space="preserve"> In dieser Dokumentation </w:t>
-      </w:r>
-      <w:r>
-        <w:t>zeige ich, was ich alles gemacht habe und erkläre auch wie ich etwas gemacht habe.</w:t>
-      </w:r>
-    </w:p>
+        <w:t xml:space="preserve">ÜK </w:t>
+      </w:r>
+      <w:r>
+        <w:t xml:space="preserve">M318 </w:t>
+      </w:r>
+      <w:r>
+        <w:t>Objektbasiert programmieren haben wir als Aufgabe bekommen einen ÖV-Fahrplan</w:t>
+      </w:r>
+      <w:r>
+        <w:t xml:space="preserve"> in der Schweiz</w:t>
+      </w:r>
+      <w:r>
+        <w:t xml:space="preserve"> zu programmieren.</w:t>
+      </w:r>
+      <w:r>
+        <w:t xml:space="preserve"> </w:t>
+      </w:r>
+      <w:r>
+        <w:t>Der User sollte in der Lage sein, ÖV-Verbindungen einzugeben und eine Ausgabe zu erhalten.</w:t>
+      </w:r>
+      <w:r>
+        <w:t xml:space="preserve"> Die App funktioniert ähnlich wie SBB</w:t>
+      </w:r>
+      <w:r>
+        <w:t>.</w:t>
+      </w:r>
+    </w:p>
+    <w:p/>
     <w:p>
       <w:pPr>
         <w:pStyle w:val="berschrift2"/>
       </w:pPr>
-      <w:bookmarkStart w:id="1" w:name="_Toc7595472"/>
+      <w:bookmarkStart w:id="1" w:name="_Toc7775485"/>
       <w:r>
         <w:t>Zweck des Dokuments</w:t>
       </w:r>
       <w:bookmarkEnd w:id="1"/>
+    </w:p>
+    <w:p>
+      <w:r>
+        <w:t>In dieser Dokumentation werde ich zeigen, wie ich das Projekt umgesetzt habe und ich dokumentiere das Projekt auch.</w:t>
+      </w:r>
     </w:p>
     <w:p/>
     <w:p>
       <w:pPr>
         <w:pStyle w:val="berschrift2"/>
       </w:pPr>
-      <w:bookmarkStart w:id="2" w:name="_Toc7595473"/>
-      <w:r>
-        <w:t>Welche Funktionen wurden umgesetzt?</w:t>
-      </w:r>
-      <w:bookmarkStart w:id="3" w:name="_Toc7595474"/>
+      <w:bookmarkStart w:id="2" w:name="_Toc7775486"/>
+      <w:r>
+        <w:t>Programmierrichtlinien</w:t>
+      </w:r>
       <w:bookmarkEnd w:id="2"/>
-    </w:p>
-    <w:p/>
-    <w:p>
-      <w:pPr>
-        <w:pStyle w:val="berschrift2"/>
-      </w:pPr>
-      <w:r>
-        <w:t>Programmierrichtlinien</w:t>
-      </w:r>
-      <w:bookmarkEnd w:id="3"/>
     </w:p>
     <w:p>
       <w:pPr>
         <w:pStyle w:val="berschrift3"/>
       </w:pPr>
-      <w:bookmarkStart w:id="4" w:name="_Toc7595475"/>
+      <w:bookmarkStart w:id="3" w:name="_Toc7775487"/>
       <w:r>
         <w:t>Naming Conventions</w:t>
       </w:r>
-      <w:bookmarkEnd w:id="4"/>
+      <w:bookmarkEnd w:id="3"/>
     </w:p>
     <w:p>
       <w:r>
@@ -859,16 +1104,41 @@
         <w:t>Namen</w:t>
       </w:r>
       <w:r>
-        <w:t xml:space="preserve"> zu benennen.</w:t>
+        <w:t xml:space="preserve"> zu benennen</w:t>
+      </w:r>
+      <w:r>
+        <w:t xml:space="preserve"> (Bsp. </w:t>
+      </w:r>
+      <w:proofErr w:type="spellStart"/>
+      <w:r>
+        <w:t>halloWelt</w:t>
+      </w:r>
+      <w:proofErr w:type="spellEnd"/>
+      <w:r>
+        <w:t xml:space="preserve"> </w:t>
+      </w:r>
+      <w:r>
+        <w:sym w:font="Wingdings" w:char="F0E0"/>
+      </w:r>
+      <w:r>
+        <w:t xml:space="preserve"> erster Buchstabe immer klein, alle andern </w:t>
+      </w:r>
+      <w:r>
+        <w:t>Anfangsbuchstaben</w:t>
+      </w:r>
+      <w:r>
+        <w:t xml:space="preserve"> Gross).</w:t>
       </w:r>
     </w:p>
     <w:p>
       <w:pPr>
         <w:pStyle w:val="berschrift3"/>
       </w:pPr>
+      <w:bookmarkStart w:id="4" w:name="_Toc7775488"/>
       <w:r>
         <w:t>Statements</w:t>
       </w:r>
+      <w:bookmarkEnd w:id="4"/>
     </w:p>
     <w:p>
       <w:r>
@@ -878,17 +1148,24 @@
         <w:t>Schleife,</w:t>
       </w:r>
       <w:r>
-        <w:t xml:space="preserve"> die ich gemacht habe, verwende ich eine neue Linie bei den geschweiften Klammern und den Text darin rücke ich ein.</w:t>
-      </w:r>
-      <w:r>
-        <w:tab/>
-      </w:r>
-      <w:r>
-        <w:t>Leerschläge beachten = EINHEITLICH</w:t>
+        <w:t xml:space="preserve"> die ich gemacht habe, verwende ich eine neue Linie bei den geschweiften Klammern und den Text darin rücke ich ein</w:t>
+      </w:r>
+      <w:r>
+        <w:t>.</w:t>
       </w:r>
     </w:p>
     <w:p>
       <w:pPr>
+        <w:pStyle w:val="berschrift3"/>
+      </w:pPr>
+      <w:bookmarkStart w:id="5" w:name="_Toc7775489"/>
+      <w:r>
+        <w:t>Comments</w:t>
+      </w:r>
+      <w:bookmarkEnd w:id="5"/>
+    </w:p>
+    <w:p>
+      <w:pPr>
         <w:rPr>
           <w:lang w:val="de-DE"/>
         </w:rPr>
@@ -897,232 +1174,122 @@
         <w:rPr>
           <w:lang w:val="de-DE"/>
         </w:rPr>
-        <w:t>Public Methoden kommentieren</w:t>
+        <w:t xml:space="preserve">Ich kommentiere alle </w:t>
+      </w:r>
+      <w:r>
+        <w:rPr>
+          <w:lang w:val="de-DE"/>
+        </w:rPr>
+        <w:t>Public Methoden</w:t>
+      </w:r>
+      <w:r>
+        <w:rPr>
+          <w:lang w:val="de-DE"/>
+        </w:rPr>
+        <w:t>.</w:t>
+      </w:r>
+    </w:p>
+    <w:p>
+      <w:pPr>
+        <w:rPr>
+          <w:lang w:val="de-DE"/>
+        </w:rPr>
+      </w:pPr>
+      <w:r>
+        <w:rPr>
+          <w:noProof/>
+        </w:rPr>
+        <w:t xml:space="preserve"> </w:t>
       </w:r>
     </w:p>
     <w:p>
       <w:pPr>
         <w:pStyle w:val="berschrift2"/>
+        <w:rPr>
+          <w:lang w:val="de-DE"/>
+        </w:rPr>
       </w:pPr>
-      <w:bookmarkStart w:id="5" w:name="_Toc7595476"/>
-      <w:r>
-        <w:t>Welche Funktionen wurden nur teilweise umgesetzt oder welche Funktionalitäten haben Fehler ergeben</w:t>
-      </w:r>
-      <w:bookmarkEnd w:id="5"/>
-    </w:p>
-    <w:p/>
+      <w:bookmarkStart w:id="6" w:name="_Toc7775490"/>
+      <w:r>
+        <w:rPr>
+          <w:lang w:val="de-DE"/>
+        </w:rPr>
+        <w:t>Planung</w:t>
+      </w:r>
+      <w:bookmarkEnd w:id="6"/>
+    </w:p>
     <w:p>
       <w:pPr>
-        <w:pStyle w:val="berschrift2"/>
+        <w:rPr>
+          <w:lang w:val="de-DE"/>
+        </w:rPr>
       </w:pPr>
-      <w:bookmarkStart w:id="6" w:name="_Toc7595477"/>
-      <w:r>
-        <w:t>Use Cases und Aktivitätendiagramme für alle umgesetzten Anforderungen</w:t>
-      </w:r>
-      <w:bookmarkEnd w:id="6"/>
-    </w:p>
-    <w:p/>
+      <w:r>
+        <w:rPr>
+          <w:lang w:val="de-DE"/>
+        </w:rPr>
+        <w:t>In der Planungsphase ging es darum</w:t>
+      </w:r>
+      <w:r>
+        <w:rPr>
+          <w:lang w:val="de-DE"/>
+        </w:rPr>
+        <w:t xml:space="preserve"> das</w:t>
+      </w:r>
+      <w:r>
+        <w:rPr>
+          <w:lang w:val="de-DE"/>
+        </w:rPr>
+        <w:t xml:space="preserve"> GUI zu erstellen und es benutzerfreundlich zu machen.</w:t>
+      </w:r>
+      <w:r>
+        <w:rPr>
+          <w:lang w:val="de-DE"/>
+        </w:rPr>
+        <w:t xml:space="preserve"> Ich erstellte ein Mockup wie alles aussehen sollte. Das Mockup sollte mir auch helfen mich nicht zu </w:t>
+      </w:r>
+      <w:r>
+        <w:rPr>
+          <w:lang w:val="de-DE"/>
+        </w:rPr>
+        <w:t>verlieren</w:t>
+      </w:r>
+      <w:r>
+        <w:rPr>
+          <w:lang w:val="de-DE"/>
+        </w:rPr>
+        <w:t xml:space="preserve"> im Code.</w:t>
+      </w:r>
+    </w:p>
     <w:p>
       <w:pPr>
-        <w:pStyle w:val="berschrift2"/>
+        <w:pStyle w:val="berschrift3"/>
+        <w:rPr>
+          <w:lang w:val="de-DE"/>
+        </w:rPr>
       </w:pPr>
-      <w:bookmarkStart w:id="7" w:name="_Toc7595478"/>
-      <w:r>
-        <w:t>Bugs oder Fehler?</w:t>
+      <w:bookmarkStart w:id="7" w:name="_Toc7775491"/>
+      <w:r>
+        <w:rPr>
+          <w:lang w:val="de-DE"/>
+        </w:rPr>
+        <w:t>Mockup</w:t>
       </w:r>
       <w:bookmarkEnd w:id="7"/>
     </w:p>
     <w:p>
-      <w:proofErr w:type="spellStart"/>
-      <w:r>
-        <w:rPr>
-          <w:lang w:val="fr-CH"/>
-        </w:rPr>
-        <w:t>Newtonsoft.Json.JsonSerializationException</w:t>
-      </w:r>
-      <w:proofErr w:type="spellEnd"/>
-      <w:r>
-        <w:rPr>
-          <w:lang w:val="fr-CH"/>
-        </w:rPr>
-        <w:t>: "</w:t>
-      </w:r>
-      <w:proofErr w:type="spellStart"/>
-      <w:r>
-        <w:rPr>
-          <w:lang w:val="fr-CH"/>
-        </w:rPr>
-        <w:t>Error</w:t>
-      </w:r>
-      <w:proofErr w:type="spellEnd"/>
-      <w:r>
-        <w:rPr>
-          <w:lang w:val="fr-CH"/>
-        </w:rPr>
-        <w:t xml:space="preserve"> </w:t>
-      </w:r>
-      <w:proofErr w:type="spellStart"/>
-      <w:r>
-        <w:rPr>
-          <w:lang w:val="fr-CH"/>
-        </w:rPr>
-        <w:t>converting</w:t>
-      </w:r>
-      <w:proofErr w:type="spellEnd"/>
-      <w:r>
-        <w:rPr>
-          <w:lang w:val="fr-CH"/>
-        </w:rPr>
-        <w:t xml:space="preserve"> value {</w:t>
-      </w:r>
-      <w:proofErr w:type="spellStart"/>
-      <w:r>
-        <w:rPr>
-          <w:lang w:val="fr-CH"/>
-        </w:rPr>
-        <w:t>null</w:t>
-      </w:r>
-      <w:proofErr w:type="spellEnd"/>
-      <w:r>
-        <w:rPr>
-          <w:lang w:val="fr-CH"/>
-        </w:rPr>
-        <w:t>} to type '</w:t>
-      </w:r>
-      <w:proofErr w:type="spellStart"/>
-      <w:r>
-        <w:rPr>
-          <w:lang w:val="fr-CH"/>
-        </w:rPr>
-        <w:t>System.Double</w:t>
-      </w:r>
-      <w:proofErr w:type="spellEnd"/>
-      <w:r>
-        <w:rPr>
-          <w:lang w:val="fr-CH"/>
-        </w:rPr>
-        <w:t xml:space="preserve">'. </w:t>
-      </w:r>
-      <w:r>
-        <w:t>Path '</w:t>
-      </w:r>
-      <w:proofErr w:type="spellStart"/>
-      <w:r>
-        <w:t>connections</w:t>
-      </w:r>
-      <w:proofErr w:type="spellEnd"/>
-      <w:r>
-        <w:t>[0].</w:t>
-      </w:r>
-      <w:proofErr w:type="spellStart"/>
-      <w:r>
-        <w:t>to.station.coordinate.x</w:t>
-      </w:r>
-      <w:proofErr w:type="spellEnd"/>
-      <w:r>
-        <w:t xml:space="preserve">', </w:t>
-      </w:r>
-      <w:proofErr w:type="spellStart"/>
-      <w:r>
-        <w:t>line</w:t>
-      </w:r>
-      <w:proofErr w:type="spellEnd"/>
-      <w:r>
-        <w:t xml:space="preserve"> 1, </w:t>
-      </w:r>
-      <w:proofErr w:type="spellStart"/>
-      <w:r>
-        <w:t>position</w:t>
-      </w:r>
-      <w:proofErr w:type="spellEnd"/>
-      <w:r>
-        <w:t xml:space="preserve"> 702." </w:t>
-      </w:r>
-    </w:p>
-    <w:p>
-      <w:bookmarkStart w:id="8" w:name="_GoBack"/>
-      <w:bookmarkEnd w:id="8"/>
-      <w:r>
-        <w:sym w:font="Wingdings" w:char="F0E0"/>
-      </w:r>
-      <w:r>
-        <w:t xml:space="preserve"> ich glaube das k</w:t>
-      </w:r>
-      <w:r>
-        <w:t xml:space="preserve">ommt wenn es keine </w:t>
-      </w:r>
-      <w:proofErr w:type="spellStart"/>
-      <w:r>
-        <w:t>verbindungen</w:t>
-      </w:r>
-      <w:proofErr w:type="spellEnd"/>
-      <w:r>
-        <w:t xml:space="preserve"> findet.</w:t>
-      </w:r>
-    </w:p>
-    <w:p>
       <w:pPr>
-        <w:pStyle w:val="berschrift2"/>
+        <w:rPr>
+          <w:lang w:val="de-DE"/>
+        </w:rPr>
       </w:pPr>
-      <w:bookmarkStart w:id="9" w:name="_Toc7595479"/>
-      <w:r>
-        <w:t>Testfälle</w:t>
-      </w:r>
-      <w:bookmarkEnd w:id="9"/>
-    </w:p>
-    <w:p>
-      <w:r>
-        <w:t>Gegeben Sie:</w:t>
-      </w:r>
-      <w:r>
-        <w:t xml:space="preserve"> In der TextBox Von eine Station eingegeben, in der TextBox Nach eine Stationeingegeben.</w:t>
-      </w:r>
-    </w:p>
-    <w:p>
-      <w:r>
-        <w:t>Wenn: ich den Button «Verbindungen Suchen» anklicke</w:t>
-      </w:r>
-    </w:p>
-    <w:p>
-      <w:r>
-        <w:t>Dann: wird in der Ausgabe «</w:t>
-      </w:r>
-      <w:proofErr w:type="spellStart"/>
-      <w:r>
-        <w:t>listView</w:t>
-      </w:r>
-      <w:proofErr w:type="spellEnd"/>
-      <w:r>
-        <w:t>» die nächsten 4 Verbindungen ausgegeben</w:t>
-      </w:r>
-    </w:p>
-    <w:p>
-      <w:pPr>
-        <w:pStyle w:val="berschrift2"/>
-      </w:pPr>
-      <w:bookmarkStart w:id="10" w:name="_Toc7595480"/>
-      <w:r>
-        <w:lastRenderedPageBreak/>
-        <w:t>Installationsanleitung (Installiert/</w:t>
-      </w:r>
-      <w:proofErr w:type="spellStart"/>
-      <w:r>
-        <w:t>Deinstallieirt</w:t>
-      </w:r>
-      <w:proofErr w:type="spellEnd"/>
-      <w:r>
-        <w:t>)</w:t>
-      </w:r>
-      <w:bookmarkEnd w:id="10"/>
-    </w:p>
-    <w:p>
       <w:r>
         <w:rPr>
           <w:noProof/>
         </w:rPr>
         <w:drawing>
-          <wp:inline distT="0" distB="0" distL="0" distR="0" wp14:anchorId="3FB5BF12" wp14:editId="24470363">
-            <wp:extent cx="5760720" cy="4024630"/>
+          <wp:inline distT="0" distB="0" distL="0" distR="0" wp14:anchorId="214AC2D4" wp14:editId="338C64E4">
+            <wp:extent cx="6502950" cy="2447925"/>
             <wp:effectExtent l="0" t="0" r="0" b="0"/>
             <wp:docPr id="1" name="Grafik 1"/>
             <wp:cNvGraphicFramePr>
@@ -1144,7 +1311,7 @@
                   <pic:spPr>
                     <a:xfrm>
                       <a:off x="0" y="0"/>
-                      <a:ext cx="5760720" cy="4024630"/>
+                      <a:ext cx="6510722" cy="2450851"/>
                     </a:xfrm>
                     <a:prstGeom prst="rect">
                       <a:avLst/>
@@ -1158,15 +1325,52 @@
       </w:r>
     </w:p>
     <w:p>
+      <w:pPr>
+        <w:rPr>
+          <w:lang w:val="de-DE"/>
+        </w:rPr>
+      </w:pPr>
+    </w:p>
+    <w:p>
+      <w:pPr>
+        <w:pStyle w:val="berschrift2"/>
+      </w:pPr>
+      <w:bookmarkStart w:id="8" w:name="_Toc7775492"/>
+      <w:r>
+        <w:lastRenderedPageBreak/>
+        <w:t xml:space="preserve">Welche Funktionen wurden </w:t>
+      </w:r>
+      <w:proofErr w:type="gramStart"/>
+      <w:r>
+        <w:t>Umgesetzt</w:t>
+      </w:r>
+      <w:proofErr w:type="gramEnd"/>
+      <w:r>
+        <w:t xml:space="preserve">, </w:t>
+      </w:r>
+      <w:r>
+        <w:t>teilweise umgesetzt oder welche Funktionalitäten haben Fehler ergeben</w:t>
+      </w:r>
+      <w:bookmarkEnd w:id="8"/>
+    </w:p>
+    <w:p>
       <w:r>
         <w:rPr>
           <w:noProof/>
         </w:rPr>
         <w:drawing>
-          <wp:inline distT="0" distB="0" distL="0" distR="0" wp14:anchorId="27A00DF4" wp14:editId="00201948">
-            <wp:extent cx="5760720" cy="3589655"/>
-            <wp:effectExtent l="0" t="0" r="0" b="0"/>
-            <wp:docPr id="6" name="Grafik 6"/>
+          <wp:anchor distT="0" distB="0" distL="114300" distR="114300" simplePos="0" relativeHeight="251669504" behindDoc="0" locked="0" layoutInCell="1" allowOverlap="1">
+            <wp:simplePos x="0" y="0"/>
+            <wp:positionH relativeFrom="column">
+              <wp:posOffset>5253355</wp:posOffset>
+            </wp:positionH>
+            <wp:positionV relativeFrom="paragraph">
+              <wp:posOffset>4551680</wp:posOffset>
+            </wp:positionV>
+            <wp:extent cx="371475" cy="371475"/>
+            <wp:effectExtent l="0" t="0" r="9525" b="9525"/>
+            <wp:wrapNone/>
+            <wp:docPr id="25" name="Grafik 25" descr="Bildergebnis fÃ¼r kreuz png"/>
             <wp:cNvGraphicFramePr>
               <a:graphicFrameLocks xmlns:a="http://schemas.openxmlformats.org/drawingml/2006/main" noChangeAspect="1"/>
             </wp:cNvGraphicFramePr>
@@ -1174,48 +1378,60 @@
               <a:graphicData uri="http://schemas.openxmlformats.org/drawingml/2006/picture">
                 <pic:pic xmlns:pic="http://schemas.openxmlformats.org/drawingml/2006/picture">
                   <pic:nvPicPr>
-                    <pic:cNvPr id="1" name=""/>
-                    <pic:cNvPicPr/>
+                    <pic:cNvPr id="0" name="Picture 3" descr="Bildergebnis fÃ¼r kreuz png"/>
+                    <pic:cNvPicPr>
+                      <a:picLocks noChangeAspect="1" noChangeArrowheads="1"/>
+                    </pic:cNvPicPr>
                   </pic:nvPicPr>
                   <pic:blipFill>
-                    <a:blip r:embed="rId8"/>
+                    <a:blip r:embed="rId8" cstate="print">
+                      <a:extLst>
+                        <a:ext uri="{28A0092B-C50C-407E-A947-70E740481C1C}">
+                          <a14:useLocalDpi xmlns:a14="http://schemas.microsoft.com/office/drawing/2010/main" val="0"/>
+                        </a:ext>
+                      </a:extLst>
+                    </a:blip>
+                    <a:srcRect/>
                     <a:stretch>
                       <a:fillRect/>
                     </a:stretch>
                   </pic:blipFill>
-                  <pic:spPr>
+                  <pic:spPr bwMode="auto">
                     <a:xfrm>
                       <a:off x="0" y="0"/>
-                      <a:ext cx="5760720" cy="3589655"/>
+                      <a:ext cx="371475" cy="371475"/>
                     </a:xfrm>
                     <a:prstGeom prst="rect">
                       <a:avLst/>
                     </a:prstGeom>
+                    <a:noFill/>
+                    <a:ln>
+                      <a:noFill/>
+                    </a:ln>
                   </pic:spPr>
                 </pic:pic>
               </a:graphicData>
             </a:graphic>
-          </wp:inline>
+          </wp:anchor>
         </w:drawing>
       </w:r>
-    </w:p>
-    <w:p>
-      <w:r>
-        <w:t>Use Case Diagramm</w:t>
-      </w:r>
-    </w:p>
-    <w:p/>
-    <w:p>
       <w:r>
         <w:rPr>
           <w:noProof/>
         </w:rPr>
-        <w:lastRenderedPageBreak/>
         <w:drawing>
-          <wp:inline distT="0" distB="0" distL="0" distR="0" wp14:anchorId="54CD57FC" wp14:editId="23E854AB">
-            <wp:extent cx="5760720" cy="4363720"/>
-            <wp:effectExtent l="0" t="0" r="0" b="0"/>
-            <wp:docPr id="7" name="Grafik 7"/>
+          <wp:anchor distT="0" distB="0" distL="114300" distR="114300" simplePos="0" relativeHeight="251673600" behindDoc="0" locked="0" layoutInCell="1" allowOverlap="1" wp14:anchorId="3A0CFE21" wp14:editId="1F7E1C2B">
+            <wp:simplePos x="0" y="0"/>
+            <wp:positionH relativeFrom="column">
+              <wp:posOffset>5243830</wp:posOffset>
+            </wp:positionH>
+            <wp:positionV relativeFrom="paragraph">
+              <wp:posOffset>3399155</wp:posOffset>
+            </wp:positionV>
+            <wp:extent cx="371475" cy="371475"/>
+            <wp:effectExtent l="0" t="0" r="9525" b="9525"/>
+            <wp:wrapNone/>
+            <wp:docPr id="27" name="Grafik 27" descr="Bildergebnis fÃ¼r kreuz png"/>
             <wp:cNvGraphicFramePr>
               <a:graphicFrameLocks xmlns:a="http://schemas.openxmlformats.org/drawingml/2006/main" noChangeAspect="1"/>
             </wp:cNvGraphicFramePr>
@@ -1223,47 +1439,418 @@
               <a:graphicData uri="http://schemas.openxmlformats.org/drawingml/2006/picture">
                 <pic:pic xmlns:pic="http://schemas.openxmlformats.org/drawingml/2006/picture">
                   <pic:nvPicPr>
-                    <pic:cNvPr id="1" name=""/>
-                    <pic:cNvPicPr/>
+                    <pic:cNvPr id="0" name="Picture 3" descr="Bildergebnis fÃ¼r kreuz png"/>
+                    <pic:cNvPicPr>
+                      <a:picLocks noChangeAspect="1" noChangeArrowheads="1"/>
+                    </pic:cNvPicPr>
                   </pic:nvPicPr>
                   <pic:blipFill>
-                    <a:blip r:embed="rId9"/>
+                    <a:blip r:embed="rId8" cstate="print">
+                      <a:extLst>
+                        <a:ext uri="{28A0092B-C50C-407E-A947-70E740481C1C}">
+                          <a14:useLocalDpi xmlns:a14="http://schemas.microsoft.com/office/drawing/2010/main" val="0"/>
+                        </a:ext>
+                      </a:extLst>
+                    </a:blip>
+                    <a:srcRect/>
                     <a:stretch>
                       <a:fillRect/>
                     </a:stretch>
                   </pic:blipFill>
-                  <pic:spPr>
+                  <pic:spPr bwMode="auto">
                     <a:xfrm>
                       <a:off x="0" y="0"/>
-                      <a:ext cx="5760720" cy="4363720"/>
+                      <a:ext cx="371475" cy="371475"/>
                     </a:xfrm>
                     <a:prstGeom prst="rect">
                       <a:avLst/>
                     </a:prstGeom>
+                    <a:noFill/>
+                    <a:ln>
+                      <a:noFill/>
+                    </a:ln>
                   </pic:spPr>
                 </pic:pic>
               </a:graphicData>
             </a:graphic>
-          </wp:inline>
+          </wp:anchor>
         </w:drawing>
       </w:r>
-    </w:p>
-    <w:p>
-      <w:r>
-        <w:t>Aktivitätsdiagramm</w:t>
-      </w:r>
-    </w:p>
-    <w:p>
       <w:r>
         <w:rPr>
           <w:noProof/>
         </w:rPr>
-        <w:lastRenderedPageBreak/>
         <w:drawing>
-          <wp:inline distT="0" distB="0" distL="0" distR="0" wp14:anchorId="6F7F7FD4" wp14:editId="6E3B36FD">
-            <wp:extent cx="5760720" cy="4424045"/>
+          <wp:anchor distT="0" distB="0" distL="114300" distR="114300" simplePos="0" relativeHeight="251671552" behindDoc="0" locked="0" layoutInCell="1" allowOverlap="1" wp14:anchorId="3A0CFE21" wp14:editId="1F7E1C2B">
+            <wp:simplePos x="0" y="0"/>
+            <wp:positionH relativeFrom="column">
+              <wp:posOffset>5262880</wp:posOffset>
+            </wp:positionH>
+            <wp:positionV relativeFrom="paragraph">
+              <wp:posOffset>5094605</wp:posOffset>
+            </wp:positionV>
+            <wp:extent cx="371475" cy="371475"/>
+            <wp:effectExtent l="0" t="0" r="9525" b="9525"/>
+            <wp:wrapNone/>
+            <wp:docPr id="26" name="Grafik 26" descr="Bildergebnis fÃ¼r kreuz png"/>
+            <wp:cNvGraphicFramePr>
+              <a:graphicFrameLocks xmlns:a="http://schemas.openxmlformats.org/drawingml/2006/main" noChangeAspect="1"/>
+            </wp:cNvGraphicFramePr>
+            <a:graphic xmlns:a="http://schemas.openxmlformats.org/drawingml/2006/main">
+              <a:graphicData uri="http://schemas.openxmlformats.org/drawingml/2006/picture">
+                <pic:pic xmlns:pic="http://schemas.openxmlformats.org/drawingml/2006/picture">
+                  <pic:nvPicPr>
+                    <pic:cNvPr id="0" name="Picture 3" descr="Bildergebnis fÃ¼r kreuz png"/>
+                    <pic:cNvPicPr>
+                      <a:picLocks noChangeAspect="1" noChangeArrowheads="1"/>
+                    </pic:cNvPicPr>
+                  </pic:nvPicPr>
+                  <pic:blipFill>
+                    <a:blip r:embed="rId8" cstate="print">
+                      <a:extLst>
+                        <a:ext uri="{28A0092B-C50C-407E-A947-70E740481C1C}">
+                          <a14:useLocalDpi xmlns:a14="http://schemas.microsoft.com/office/drawing/2010/main" val="0"/>
+                        </a:ext>
+                      </a:extLst>
+                    </a:blip>
+                    <a:srcRect/>
+                    <a:stretch>
+                      <a:fillRect/>
+                    </a:stretch>
+                  </pic:blipFill>
+                  <pic:spPr bwMode="auto">
+                    <a:xfrm>
+                      <a:off x="0" y="0"/>
+                      <a:ext cx="371475" cy="371475"/>
+                    </a:xfrm>
+                    <a:prstGeom prst="rect">
+                      <a:avLst/>
+                    </a:prstGeom>
+                    <a:noFill/>
+                    <a:ln>
+                      <a:noFill/>
+                    </a:ln>
+                  </pic:spPr>
+                </pic:pic>
+              </a:graphicData>
+            </a:graphic>
+          </wp:anchor>
+        </w:drawing>
+      </w:r>
+      <w:r>
+        <w:rPr>
+          <w:noProof/>
+        </w:rPr>
+        <w:drawing>
+          <wp:anchor distT="0" distB="0" distL="114300" distR="114300" simplePos="0" relativeHeight="251668480" behindDoc="0" locked="0" layoutInCell="1" allowOverlap="1" wp14:anchorId="6F456CA8" wp14:editId="5566670F">
+            <wp:simplePos x="0" y="0"/>
+            <wp:positionH relativeFrom="margin">
+              <wp:align>right</wp:align>
+            </wp:positionH>
+            <wp:positionV relativeFrom="paragraph">
+              <wp:posOffset>3865880</wp:posOffset>
+            </wp:positionV>
+            <wp:extent cx="590550" cy="499745"/>
             <wp:effectExtent l="0" t="0" r="0" b="0"/>
-            <wp:docPr id="2" name="Grafik 2"/>
+            <wp:wrapNone/>
+            <wp:docPr id="24" name="Grafik 24" descr="Ãhnliches Foto"/>
+            <wp:cNvGraphicFramePr>
+              <a:graphicFrameLocks xmlns:a="http://schemas.openxmlformats.org/drawingml/2006/main" noChangeAspect="1"/>
+            </wp:cNvGraphicFramePr>
+            <a:graphic xmlns:a="http://schemas.openxmlformats.org/drawingml/2006/main">
+              <a:graphicData uri="http://schemas.openxmlformats.org/drawingml/2006/picture">
+                <pic:pic xmlns:pic="http://schemas.openxmlformats.org/drawingml/2006/picture">
+                  <pic:nvPicPr>
+                    <pic:cNvPr id="0" name="Picture 1" descr="Ãhnliches Foto"/>
+                    <pic:cNvPicPr>
+                      <a:picLocks noChangeAspect="1" noChangeArrowheads="1"/>
+                    </pic:cNvPicPr>
+                  </pic:nvPicPr>
+                  <pic:blipFill>
+                    <a:blip r:embed="rId9" cstate="print">
+                      <a:extLst>
+                        <a:ext uri="{28A0092B-C50C-407E-A947-70E740481C1C}">
+                          <a14:useLocalDpi xmlns:a14="http://schemas.microsoft.com/office/drawing/2010/main" val="0"/>
+                        </a:ext>
+                      </a:extLst>
+                    </a:blip>
+                    <a:srcRect/>
+                    <a:stretch>
+                      <a:fillRect/>
+                    </a:stretch>
+                  </pic:blipFill>
+                  <pic:spPr bwMode="auto">
+                    <a:xfrm>
+                      <a:off x="0" y="0"/>
+                      <a:ext cx="590550" cy="499745"/>
+                    </a:xfrm>
+                    <a:prstGeom prst="rect">
+                      <a:avLst/>
+                    </a:prstGeom>
+                    <a:noFill/>
+                    <a:ln>
+                      <a:noFill/>
+                    </a:ln>
+                  </pic:spPr>
+                </pic:pic>
+              </a:graphicData>
+            </a:graphic>
+          </wp:anchor>
+        </w:drawing>
+      </w:r>
+      <w:r>
+        <w:rPr>
+          <w:noProof/>
+        </w:rPr>
+        <w:drawing>
+          <wp:anchor distT="0" distB="0" distL="114300" distR="114300" simplePos="0" relativeHeight="251666432" behindDoc="0" locked="0" layoutInCell="1" allowOverlap="1" wp14:anchorId="6F456CA8" wp14:editId="5566670F">
+            <wp:simplePos x="0" y="0"/>
+            <wp:positionH relativeFrom="column">
+              <wp:posOffset>5177155</wp:posOffset>
+            </wp:positionH>
+            <wp:positionV relativeFrom="paragraph">
+              <wp:posOffset>2618105</wp:posOffset>
+            </wp:positionV>
+            <wp:extent cx="590550" cy="499745"/>
+            <wp:effectExtent l="0" t="0" r="0" b="0"/>
+            <wp:wrapNone/>
+            <wp:docPr id="23" name="Grafik 23" descr="Ãhnliches Foto"/>
+            <wp:cNvGraphicFramePr>
+              <a:graphicFrameLocks xmlns:a="http://schemas.openxmlformats.org/drawingml/2006/main" noChangeAspect="1"/>
+            </wp:cNvGraphicFramePr>
+            <a:graphic xmlns:a="http://schemas.openxmlformats.org/drawingml/2006/main">
+              <a:graphicData uri="http://schemas.openxmlformats.org/drawingml/2006/picture">
+                <pic:pic xmlns:pic="http://schemas.openxmlformats.org/drawingml/2006/picture">
+                  <pic:nvPicPr>
+                    <pic:cNvPr id="0" name="Picture 1" descr="Ãhnliches Foto"/>
+                    <pic:cNvPicPr>
+                      <a:picLocks noChangeAspect="1" noChangeArrowheads="1"/>
+                    </pic:cNvPicPr>
+                  </pic:nvPicPr>
+                  <pic:blipFill>
+                    <a:blip r:embed="rId9" cstate="print">
+                      <a:extLst>
+                        <a:ext uri="{28A0092B-C50C-407E-A947-70E740481C1C}">
+                          <a14:useLocalDpi xmlns:a14="http://schemas.microsoft.com/office/drawing/2010/main" val="0"/>
+                        </a:ext>
+                      </a:extLst>
+                    </a:blip>
+                    <a:srcRect/>
+                    <a:stretch>
+                      <a:fillRect/>
+                    </a:stretch>
+                  </pic:blipFill>
+                  <pic:spPr bwMode="auto">
+                    <a:xfrm>
+                      <a:off x="0" y="0"/>
+                      <a:ext cx="590550" cy="499745"/>
+                    </a:xfrm>
+                    <a:prstGeom prst="rect">
+                      <a:avLst/>
+                    </a:prstGeom>
+                    <a:noFill/>
+                    <a:ln>
+                      <a:noFill/>
+                    </a:ln>
+                  </pic:spPr>
+                </pic:pic>
+              </a:graphicData>
+            </a:graphic>
+          </wp:anchor>
+        </w:drawing>
+      </w:r>
+      <w:r>
+        <w:rPr>
+          <w:noProof/>
+        </w:rPr>
+        <w:drawing>
+          <wp:anchor distT="0" distB="0" distL="114300" distR="114300" simplePos="0" relativeHeight="251664384" behindDoc="0" locked="0" layoutInCell="1" allowOverlap="1" wp14:anchorId="6F456CA8" wp14:editId="5566670F">
+            <wp:simplePos x="0" y="0"/>
+            <wp:positionH relativeFrom="column">
+              <wp:posOffset>5170170</wp:posOffset>
+            </wp:positionH>
+            <wp:positionV relativeFrom="paragraph">
+              <wp:posOffset>2000250</wp:posOffset>
+            </wp:positionV>
+            <wp:extent cx="590550" cy="499745"/>
+            <wp:effectExtent l="0" t="0" r="0" b="0"/>
+            <wp:wrapNone/>
+            <wp:docPr id="22" name="Grafik 22" descr="Ãhnliches Foto"/>
+            <wp:cNvGraphicFramePr>
+              <a:graphicFrameLocks xmlns:a="http://schemas.openxmlformats.org/drawingml/2006/main" noChangeAspect="1"/>
+            </wp:cNvGraphicFramePr>
+            <a:graphic xmlns:a="http://schemas.openxmlformats.org/drawingml/2006/main">
+              <a:graphicData uri="http://schemas.openxmlformats.org/drawingml/2006/picture">
+                <pic:pic xmlns:pic="http://schemas.openxmlformats.org/drawingml/2006/picture">
+                  <pic:nvPicPr>
+                    <pic:cNvPr id="0" name="Picture 1" descr="Ãhnliches Foto"/>
+                    <pic:cNvPicPr>
+                      <a:picLocks noChangeAspect="1" noChangeArrowheads="1"/>
+                    </pic:cNvPicPr>
+                  </pic:nvPicPr>
+                  <pic:blipFill>
+                    <a:blip r:embed="rId9" cstate="print">
+                      <a:extLst>
+                        <a:ext uri="{28A0092B-C50C-407E-A947-70E740481C1C}">
+                          <a14:useLocalDpi xmlns:a14="http://schemas.microsoft.com/office/drawing/2010/main" val="0"/>
+                        </a:ext>
+                      </a:extLst>
+                    </a:blip>
+                    <a:srcRect/>
+                    <a:stretch>
+                      <a:fillRect/>
+                    </a:stretch>
+                  </pic:blipFill>
+                  <pic:spPr bwMode="auto">
+                    <a:xfrm>
+                      <a:off x="0" y="0"/>
+                      <a:ext cx="590550" cy="499745"/>
+                    </a:xfrm>
+                    <a:prstGeom prst="rect">
+                      <a:avLst/>
+                    </a:prstGeom>
+                    <a:noFill/>
+                    <a:ln>
+                      <a:noFill/>
+                    </a:ln>
+                  </pic:spPr>
+                </pic:pic>
+              </a:graphicData>
+            </a:graphic>
+          </wp:anchor>
+        </w:drawing>
+      </w:r>
+      <w:r>
+        <w:rPr>
+          <w:noProof/>
+        </w:rPr>
+        <w:drawing>
+          <wp:anchor distT="0" distB="0" distL="114300" distR="114300" simplePos="0" relativeHeight="251660288" behindDoc="0" locked="0" layoutInCell="1" allowOverlap="1">
+            <wp:simplePos x="0" y="0"/>
+            <wp:positionH relativeFrom="margin">
+              <wp:align>right</wp:align>
+            </wp:positionH>
+            <wp:positionV relativeFrom="paragraph">
+              <wp:posOffset>1294130</wp:posOffset>
+            </wp:positionV>
+            <wp:extent cx="590550" cy="499745"/>
+            <wp:effectExtent l="0" t="0" r="0" b="0"/>
+            <wp:wrapNone/>
+            <wp:docPr id="20" name="Grafik 20" descr="Ãhnliches Foto"/>
+            <wp:cNvGraphicFramePr>
+              <a:graphicFrameLocks xmlns:a="http://schemas.openxmlformats.org/drawingml/2006/main" noChangeAspect="1"/>
+            </wp:cNvGraphicFramePr>
+            <a:graphic xmlns:a="http://schemas.openxmlformats.org/drawingml/2006/main">
+              <a:graphicData uri="http://schemas.openxmlformats.org/drawingml/2006/picture">
+                <pic:pic xmlns:pic="http://schemas.openxmlformats.org/drawingml/2006/picture">
+                  <pic:nvPicPr>
+                    <pic:cNvPr id="0" name="Picture 1" descr="Ãhnliches Foto"/>
+                    <pic:cNvPicPr>
+                      <a:picLocks noChangeAspect="1" noChangeArrowheads="1"/>
+                    </pic:cNvPicPr>
+                  </pic:nvPicPr>
+                  <pic:blipFill>
+                    <a:blip r:embed="rId9" cstate="print">
+                      <a:extLst>
+                        <a:ext uri="{28A0092B-C50C-407E-A947-70E740481C1C}">
+                          <a14:useLocalDpi xmlns:a14="http://schemas.microsoft.com/office/drawing/2010/main" val="0"/>
+                        </a:ext>
+                      </a:extLst>
+                    </a:blip>
+                    <a:srcRect/>
+                    <a:stretch>
+                      <a:fillRect/>
+                    </a:stretch>
+                  </pic:blipFill>
+                  <pic:spPr bwMode="auto">
+                    <a:xfrm>
+                      <a:off x="0" y="0"/>
+                      <a:ext cx="590550" cy="499745"/>
+                    </a:xfrm>
+                    <a:prstGeom prst="rect">
+                      <a:avLst/>
+                    </a:prstGeom>
+                    <a:noFill/>
+                    <a:ln>
+                      <a:noFill/>
+                    </a:ln>
+                  </pic:spPr>
+                </pic:pic>
+              </a:graphicData>
+            </a:graphic>
+          </wp:anchor>
+        </w:drawing>
+      </w:r>
+      <w:r>
+        <w:rPr>
+          <w:noProof/>
+        </w:rPr>
+        <w:drawing>
+          <wp:anchor distT="0" distB="0" distL="114300" distR="114300" simplePos="0" relativeHeight="251662336" behindDoc="0" locked="0" layoutInCell="1" allowOverlap="1" wp14:anchorId="6F456CA8" wp14:editId="5566670F">
+            <wp:simplePos x="0" y="0"/>
+            <wp:positionH relativeFrom="margin">
+              <wp:align>right</wp:align>
+            </wp:positionH>
+            <wp:positionV relativeFrom="paragraph">
+              <wp:posOffset>446405</wp:posOffset>
+            </wp:positionV>
+            <wp:extent cx="590550" cy="499745"/>
+            <wp:effectExtent l="0" t="0" r="0" b="0"/>
+            <wp:wrapNone/>
+            <wp:docPr id="21" name="Grafik 21" descr="Ãhnliches Foto"/>
+            <wp:cNvGraphicFramePr>
+              <a:graphicFrameLocks xmlns:a="http://schemas.openxmlformats.org/drawingml/2006/main" noChangeAspect="1"/>
+            </wp:cNvGraphicFramePr>
+            <a:graphic xmlns:a="http://schemas.openxmlformats.org/drawingml/2006/main">
+              <a:graphicData uri="http://schemas.openxmlformats.org/drawingml/2006/picture">
+                <pic:pic xmlns:pic="http://schemas.openxmlformats.org/drawingml/2006/picture">
+                  <pic:nvPicPr>
+                    <pic:cNvPr id="0" name="Picture 1" descr="Ãhnliches Foto"/>
+                    <pic:cNvPicPr>
+                      <a:picLocks noChangeAspect="1" noChangeArrowheads="1"/>
+                    </pic:cNvPicPr>
+                  </pic:nvPicPr>
+                  <pic:blipFill>
+                    <a:blip r:embed="rId9" cstate="print">
+                      <a:extLst>
+                        <a:ext uri="{28A0092B-C50C-407E-A947-70E740481C1C}">
+                          <a14:useLocalDpi xmlns:a14="http://schemas.microsoft.com/office/drawing/2010/main" val="0"/>
+                        </a:ext>
+                      </a:extLst>
+                    </a:blip>
+                    <a:srcRect/>
+                    <a:stretch>
+                      <a:fillRect/>
+                    </a:stretch>
+                  </pic:blipFill>
+                  <pic:spPr bwMode="auto">
+                    <a:xfrm>
+                      <a:off x="0" y="0"/>
+                      <a:ext cx="590550" cy="499745"/>
+                    </a:xfrm>
+                    <a:prstGeom prst="rect">
+                      <a:avLst/>
+                    </a:prstGeom>
+                    <a:noFill/>
+                    <a:ln>
+                      <a:noFill/>
+                    </a:ln>
+                  </pic:spPr>
+                </pic:pic>
+              </a:graphicData>
+            </a:graphic>
+          </wp:anchor>
+        </w:drawing>
+      </w:r>
+      <w:r>
+        <w:rPr>
+          <w:noProof/>
+        </w:rPr>
+        <w:drawing>
+          <wp:inline distT="0" distB="0" distL="0" distR="0" wp14:anchorId="3E340FD7" wp14:editId="243667FB">
+            <wp:extent cx="5760720" cy="5492750"/>
+            <wp:effectExtent l="0" t="0" r="0" b="0"/>
+            <wp:docPr id="8" name="Grafik 8"/>
             <wp:cNvGraphicFramePr>
               <a:graphicFrameLocks xmlns:a="http://schemas.openxmlformats.org/drawingml/2006/main" noChangeAspect="1"/>
             </wp:cNvGraphicFramePr>
@@ -1283,7 +1870,7 @@
                   <pic:spPr>
                     <a:xfrm>
                       <a:off x="0" y="0"/>
-                      <a:ext cx="5760720" cy="4424045"/>
+                      <a:ext cx="5760720" cy="5492750"/>
                     </a:xfrm>
                     <a:prstGeom prst="rect">
                       <a:avLst/>
@@ -1296,8 +1883,498 @@
         </w:drawing>
       </w:r>
     </w:p>
+    <w:p>
+      <w:r>
+        <w:t>Bei A005, A007 und A008 hat</w:t>
+      </w:r>
+      <w:r>
+        <w:t>te ich Schwierigkeiten und konnte sie nicht richtig programmieren</w:t>
+      </w:r>
+      <w:r>
+        <w:t>, darum fehlen diese Anforderungen bei mir im Programm.</w:t>
+      </w:r>
+    </w:p>
+    <w:p>
+      <w:r>
+        <w:rPr>
+          <w:noProof/>
+        </w:rPr>
+        <w:drawing>
+          <wp:anchor distT="0" distB="0" distL="114300" distR="114300" simplePos="0" relativeHeight="251659264" behindDoc="0" locked="0" layoutInCell="1" allowOverlap="1" wp14:anchorId="78EE08D8">
+            <wp:simplePos x="0" y="0"/>
+            <wp:positionH relativeFrom="margin">
+              <wp:align>left</wp:align>
+            </wp:positionH>
+            <wp:positionV relativeFrom="paragraph">
+              <wp:posOffset>356870</wp:posOffset>
+            </wp:positionV>
+            <wp:extent cx="2486025" cy="2139950"/>
+            <wp:effectExtent l="0" t="0" r="9525" b="0"/>
+            <wp:wrapTopAndBottom/>
+            <wp:docPr id="5" name="Grafik 5"/>
+            <wp:cNvGraphicFramePr>
+              <a:graphicFrameLocks xmlns:a="http://schemas.openxmlformats.org/drawingml/2006/main" noChangeAspect="1"/>
+            </wp:cNvGraphicFramePr>
+            <a:graphic xmlns:a="http://schemas.openxmlformats.org/drawingml/2006/main">
+              <a:graphicData uri="http://schemas.openxmlformats.org/drawingml/2006/picture">
+                <pic:pic xmlns:pic="http://schemas.openxmlformats.org/drawingml/2006/picture">
+                  <pic:nvPicPr>
+                    <pic:cNvPr id="1" name=""/>
+                    <pic:cNvPicPr/>
+                  </pic:nvPicPr>
+                  <pic:blipFill>
+                    <a:blip r:embed="rId11">
+                      <a:extLst>
+                        <a:ext uri="{28A0092B-C50C-407E-A947-70E740481C1C}">
+                          <a14:useLocalDpi xmlns:a14="http://schemas.microsoft.com/office/drawing/2010/main" val="0"/>
+                        </a:ext>
+                      </a:extLst>
+                    </a:blip>
+                    <a:stretch>
+                      <a:fillRect/>
+                    </a:stretch>
+                  </pic:blipFill>
+                  <pic:spPr>
+                    <a:xfrm>
+                      <a:off x="0" y="0"/>
+                      <a:ext cx="2486025" cy="2139950"/>
+                    </a:xfrm>
+                    <a:prstGeom prst="rect">
+                      <a:avLst/>
+                    </a:prstGeom>
+                  </pic:spPr>
+                </pic:pic>
+              </a:graphicData>
+            </a:graphic>
+            <wp14:sizeRelH relativeFrom="margin">
+              <wp14:pctWidth>0</wp14:pctWidth>
+            </wp14:sizeRelH>
+            <wp14:sizeRelV relativeFrom="margin">
+              <wp14:pctHeight>0</wp14:pctHeight>
+            </wp14:sizeRelV>
+          </wp:anchor>
+        </w:drawing>
+      </w:r>
+      <w:r>
+        <w:t xml:space="preserve">A005: Meine Applikation zeigt nur die aktuellen Verbindungen an. Das heisst, wenn ich um 11:11 Suche, dann </w:t>
+      </w:r>
+      <w:r>
+        <w:t>zeigt</w:t>
+      </w:r>
+      <w:r>
+        <w:t xml:space="preserve"> mir das Programm die nächsten 4 Verbindungen nach dieser Zeit an.</w:t>
+      </w:r>
+    </w:p>
+    <w:p>
+      <w:r>
+        <w:lastRenderedPageBreak/>
+        <w:t>A007:</w:t>
+      </w:r>
+      <w:r>
+        <w:t xml:space="preserve"> Mir hat die Zeit gefehlt um diese Anforderung auf den Grund zu gehen.</w:t>
+      </w:r>
+    </w:p>
+    <w:p>
+      <w:r>
+        <w:t>A008: Ich habe sehr lange im Internet gesucht wie so etwas geht, aber keine richtige Lösung gefunden.</w:t>
+      </w:r>
+      <w:r>
+        <w:t xml:space="preserve"> Leider habe ich diese Anforderung auch nicht erfüllt</w:t>
+      </w:r>
+      <w:r>
+        <w:t>.</w:t>
+      </w:r>
+    </w:p>
+    <w:p/>
+    <w:p>
+      <w:pPr>
+        <w:pStyle w:val="berschrift2"/>
+      </w:pPr>
+      <w:bookmarkStart w:id="9" w:name="_Toc7775493"/>
+      <w:r>
+        <w:t xml:space="preserve">Use Cases und </w:t>
+      </w:r>
+      <w:r>
+        <w:t>Aktivitäten Diagramme</w:t>
+      </w:r>
+      <w:r>
+        <w:t xml:space="preserve"> für alle umgesetzten Anforderungen</w:t>
+      </w:r>
+      <w:bookmarkEnd w:id="9"/>
+    </w:p>
+    <w:p>
+      <w:r>
+        <w:rPr>
+          <w:noProof/>
+        </w:rPr>
+        <w:drawing>
+          <wp:anchor distT="0" distB="0" distL="114300" distR="114300" simplePos="0" relativeHeight="251658240" behindDoc="0" locked="0" layoutInCell="1" allowOverlap="1" wp14:anchorId="27A00DF4">
+            <wp:simplePos x="0" y="0"/>
+            <wp:positionH relativeFrom="margin">
+              <wp:align>left</wp:align>
+            </wp:positionH>
+            <wp:positionV relativeFrom="paragraph">
+              <wp:posOffset>232872</wp:posOffset>
+            </wp:positionV>
+            <wp:extent cx="4703445" cy="2929890"/>
+            <wp:effectExtent l="0" t="0" r="1905" b="3810"/>
+            <wp:wrapTopAndBottom/>
+            <wp:docPr id="6" name="Grafik 6"/>
+            <wp:cNvGraphicFramePr>
+              <a:graphicFrameLocks xmlns:a="http://schemas.openxmlformats.org/drawingml/2006/main" noChangeAspect="1"/>
+            </wp:cNvGraphicFramePr>
+            <a:graphic xmlns:a="http://schemas.openxmlformats.org/drawingml/2006/main">
+              <a:graphicData uri="http://schemas.openxmlformats.org/drawingml/2006/picture">
+                <pic:pic xmlns:pic="http://schemas.openxmlformats.org/drawingml/2006/picture">
+                  <pic:nvPicPr>
+                    <pic:cNvPr id="1" name=""/>
+                    <pic:cNvPicPr/>
+                  </pic:nvPicPr>
+                  <pic:blipFill>
+                    <a:blip r:embed="rId12">
+                      <a:extLst>
+                        <a:ext uri="{28A0092B-C50C-407E-A947-70E740481C1C}">
+                          <a14:useLocalDpi xmlns:a14="http://schemas.microsoft.com/office/drawing/2010/main" val="0"/>
+                        </a:ext>
+                      </a:extLst>
+                    </a:blip>
+                    <a:stretch>
+                      <a:fillRect/>
+                    </a:stretch>
+                  </pic:blipFill>
+                  <pic:spPr>
+                    <a:xfrm>
+                      <a:off x="0" y="0"/>
+                      <a:ext cx="4709496" cy="2933975"/>
+                    </a:xfrm>
+                    <a:prstGeom prst="rect">
+                      <a:avLst/>
+                    </a:prstGeom>
+                  </pic:spPr>
+                </pic:pic>
+              </a:graphicData>
+            </a:graphic>
+            <wp14:sizeRelH relativeFrom="margin">
+              <wp14:pctWidth>0</wp14:pctWidth>
+            </wp14:sizeRelH>
+            <wp14:sizeRelV relativeFrom="margin">
+              <wp14:pctHeight>0</wp14:pctHeight>
+            </wp14:sizeRelV>
+          </wp:anchor>
+        </w:drawing>
+      </w:r>
+      <w:r>
+        <w:t xml:space="preserve">Use Case </w:t>
+      </w:r>
+      <w:r>
+        <w:t>Diagramm</w:t>
+      </w:r>
+      <w:r>
+        <w:t xml:space="preserve"> für mein Projekt:</w:t>
+      </w:r>
+    </w:p>
+    <w:p/>
+    <w:p>
+      <w:r>
+        <w:t>Aktivitäten Diagramm</w:t>
+      </w:r>
+      <w:r>
+        <w:t xml:space="preserve"> für mein Projekt:</w:t>
+      </w:r>
+    </w:p>
+    <w:p>
+      <w:r>
+        <w:rPr>
+          <w:noProof/>
+        </w:rPr>
+        <w:drawing>
+          <wp:inline distT="0" distB="0" distL="0" distR="0" wp14:anchorId="738B6C25" wp14:editId="46C0B609">
+            <wp:extent cx="4121728" cy="3122191"/>
+            <wp:effectExtent l="0" t="0" r="0" b="2540"/>
+            <wp:docPr id="7" name="Grafik 7"/>
+            <wp:cNvGraphicFramePr>
+              <a:graphicFrameLocks xmlns:a="http://schemas.openxmlformats.org/drawingml/2006/main" noChangeAspect="1"/>
+            </wp:cNvGraphicFramePr>
+            <a:graphic xmlns:a="http://schemas.openxmlformats.org/drawingml/2006/main">
+              <a:graphicData uri="http://schemas.openxmlformats.org/drawingml/2006/picture">
+                <pic:pic xmlns:pic="http://schemas.openxmlformats.org/drawingml/2006/picture">
+                  <pic:nvPicPr>
+                    <pic:cNvPr id="1" name=""/>
+                    <pic:cNvPicPr/>
+                  </pic:nvPicPr>
+                  <pic:blipFill>
+                    <a:blip r:embed="rId13"/>
+                    <a:stretch>
+                      <a:fillRect/>
+                    </a:stretch>
+                  </pic:blipFill>
+                  <pic:spPr>
+                    <a:xfrm>
+                      <a:off x="0" y="0"/>
+                      <a:ext cx="4129836" cy="3128333"/>
+                    </a:xfrm>
+                    <a:prstGeom prst="rect">
+                      <a:avLst/>
+                    </a:prstGeom>
+                  </pic:spPr>
+                </pic:pic>
+              </a:graphicData>
+            </a:graphic>
+          </wp:inline>
+        </w:drawing>
+      </w:r>
+    </w:p>
+    <w:p/>
+    <w:p/>
+    <w:p/>
+    <w:p>
+      <w:pPr>
+        <w:pStyle w:val="berschrift2"/>
+      </w:pPr>
+      <w:bookmarkStart w:id="10" w:name="_Toc7775494"/>
+      <w:r>
+        <w:lastRenderedPageBreak/>
+        <w:t>Bugs oder Fehler?</w:t>
+      </w:r>
+      <w:bookmarkEnd w:id="10"/>
+    </w:p>
+    <w:p>
+      <w:bookmarkStart w:id="11" w:name="_Toc7775495"/>
+      <w:proofErr w:type="spellStart"/>
+      <w:r>
+        <w:t>fd</w:t>
+      </w:r>
+      <w:r>
+        <w:t>df</w:t>
+      </w:r>
+      <w:proofErr w:type="spellEnd"/>
+    </w:p>
+    <w:p>
+      <w:pPr>
+        <w:pStyle w:val="berschrift2"/>
+      </w:pPr>
+      <w:r>
+        <w:t>Testfälle</w:t>
+      </w:r>
+      <w:bookmarkEnd w:id="11"/>
+    </w:p>
+    <w:p/>
+    <w:p>
+      <w:r>
+        <w:t>Given:</w:t>
+      </w:r>
+      <w:r>
+        <w:t xml:space="preserve"> In der TextBox «</w:t>
+      </w:r>
+      <w:proofErr w:type="spellStart"/>
+      <w:r>
+        <w:t>From</w:t>
+      </w:r>
+      <w:proofErr w:type="spellEnd"/>
+      <w:r>
+        <w:t>» eine Station eingeben, in der TextBox «</w:t>
+      </w:r>
+      <w:proofErr w:type="spellStart"/>
+      <w:r>
+        <w:t>To</w:t>
+      </w:r>
+      <w:proofErr w:type="spellEnd"/>
+      <w:r>
+        <w:t xml:space="preserve">» eine </w:t>
+      </w:r>
+      <w:proofErr w:type="spellStart"/>
+      <w:r>
+        <w:t>Stationeingeben</w:t>
+      </w:r>
+      <w:proofErr w:type="spellEnd"/>
+    </w:p>
+    <w:p>
+      <w:proofErr w:type="spellStart"/>
+      <w:r>
+        <w:t>When</w:t>
+      </w:r>
+      <w:proofErr w:type="spellEnd"/>
+      <w:r>
+        <w:t>:</w:t>
+      </w:r>
+      <w:r>
+        <w:t xml:space="preserve"> Ich den Button «Verbindungen Suchen» anklicke</w:t>
+      </w:r>
+    </w:p>
+    <w:p>
+      <w:proofErr w:type="spellStart"/>
+      <w:r>
+        <w:t>Then</w:t>
+      </w:r>
+      <w:proofErr w:type="spellEnd"/>
+      <w:r>
+        <w:t>:</w:t>
+      </w:r>
+      <w:r>
+        <w:t xml:space="preserve"> Wird in der Ausgabe «</w:t>
+      </w:r>
+      <w:proofErr w:type="spellStart"/>
+      <w:r>
+        <w:t>listView</w:t>
+      </w:r>
+      <w:proofErr w:type="spellEnd"/>
+      <w:r>
+        <w:t>» die nächsten 4 Verbindungen ausgegeben.</w:t>
+      </w:r>
+    </w:p>
+    <w:p/>
+    <w:p>
+      <w:r>
+        <w:t>Given</w:t>
+      </w:r>
+      <w:r>
+        <w:t xml:space="preserve">: Eine Eingabe in der </w:t>
+      </w:r>
+      <w:proofErr w:type="spellStart"/>
+      <w:r>
+        <w:t>textBoxFrom</w:t>
+      </w:r>
+      <w:proofErr w:type="spellEnd"/>
+      <w:r>
+        <w:t xml:space="preserve"> und </w:t>
+      </w:r>
+      <w:proofErr w:type="spellStart"/>
+      <w:r>
+        <w:t>textBoxTo</w:t>
+      </w:r>
+      <w:proofErr w:type="spellEnd"/>
+    </w:p>
+    <w:p>
+      <w:proofErr w:type="spellStart"/>
+      <w:r>
+        <w:t>When</w:t>
+      </w:r>
+      <w:proofErr w:type="spellEnd"/>
+      <w:r>
+        <w:t>:</w:t>
+      </w:r>
+      <w:r>
+        <w:t xml:space="preserve"> Ich mehrere Buchstaben eingebe in der </w:t>
+      </w:r>
+      <w:proofErr w:type="spellStart"/>
+      <w:r>
+        <w:t>t</w:t>
+      </w:r>
+      <w:r>
+        <w:t>extBox</w:t>
+      </w:r>
+      <w:proofErr w:type="spellEnd"/>
+    </w:p>
+    <w:p>
+      <w:proofErr w:type="spellStart"/>
+      <w:r>
+        <w:t>Then</w:t>
+      </w:r>
+      <w:proofErr w:type="spellEnd"/>
+      <w:r>
+        <w:t>:</w:t>
+      </w:r>
+      <w:r>
+        <w:t xml:space="preserve"> Kommen Vorschläge in der </w:t>
+      </w:r>
+      <w:proofErr w:type="spellStart"/>
+      <w:r>
+        <w:t>listBoxFrom</w:t>
+      </w:r>
+      <w:proofErr w:type="spellEnd"/>
+      <w:r>
+        <w:t xml:space="preserve"> und </w:t>
+      </w:r>
+      <w:proofErr w:type="spellStart"/>
+      <w:r>
+        <w:t>listBoxTo</w:t>
+      </w:r>
+      <w:proofErr w:type="spellEnd"/>
+    </w:p>
+    <w:p/>
+    <w:p>
+      <w:r>
+        <w:t>Given:</w:t>
+      </w:r>
+      <w:r>
+        <w:t xml:space="preserve"> Vorschläge in der </w:t>
+      </w:r>
+      <w:proofErr w:type="spellStart"/>
+      <w:r>
+        <w:t>listBox</w:t>
+      </w:r>
+      <w:proofErr w:type="spellEnd"/>
+    </w:p>
+    <w:p>
+      <w:proofErr w:type="spellStart"/>
+      <w:r>
+        <w:t>When</w:t>
+      </w:r>
+      <w:proofErr w:type="spellEnd"/>
+      <w:r>
+        <w:t>:</w:t>
+      </w:r>
+      <w:r>
+        <w:t xml:space="preserve"> ich eine Station anklicke</w:t>
+      </w:r>
+    </w:p>
+    <w:p>
+      <w:proofErr w:type="spellStart"/>
+      <w:r>
+        <w:t>Then</w:t>
+      </w:r>
+      <w:proofErr w:type="spellEnd"/>
+      <w:r>
+        <w:t>:</w:t>
+      </w:r>
+      <w:r>
+        <w:t xml:space="preserve"> wird diese Station in die TextBox verschoben</w:t>
+      </w:r>
+      <w:bookmarkStart w:id="12" w:name="_GoBack"/>
+      <w:bookmarkEnd w:id="12"/>
+    </w:p>
+    <w:p/>
+    <w:p/>
+    <w:p>
+      <w:pPr>
+        <w:pStyle w:val="berschrift2"/>
+      </w:pPr>
+      <w:bookmarkStart w:id="13" w:name="_Toc7775496"/>
+      <w:r>
+        <w:t>Installationsanleitung (Installiert/</w:t>
+      </w:r>
+      <w:proofErr w:type="spellStart"/>
+      <w:r>
+        <w:t>Deinstallieirt</w:t>
+      </w:r>
+      <w:proofErr w:type="spellEnd"/>
+      <w:r>
+        <w:t>)</w:t>
+      </w:r>
+      <w:bookmarkEnd w:id="13"/>
+    </w:p>
+    <w:p>
+      <w:pPr>
+        <w:rPr>
+          <w:noProof/>
+        </w:rPr>
+      </w:pPr>
+    </w:p>
+    <w:p>
+      <w:pPr>
+        <w:rPr>
+          <w:noProof/>
+        </w:rPr>
+      </w:pPr>
+      <w:r>
+        <w:rPr>
+          <w:noProof/>
+        </w:rPr>
+        <w:t>wq</w:t>
+      </w:r>
+    </w:p>
     <w:sectPr>
-      <w:headerReference w:type="default" r:id="rId11"/>
+      <w:headerReference w:type="default" r:id="rId14"/>
       <w:pgSz w:w="11906" w:h="16838"/>
       <w:pgMar w:top="1417" w:right="1417" w:bottom="1134" w:left="1417" w:header="708" w:footer="708" w:gutter="0"/>
       <w:cols w:space="708"/>
@@ -2347,7 +3424,7 @@
 </file>
 
 <file path=customXml/itemProps1.xml><?xml version="1.0" encoding="utf-8"?>
-<ds:datastoreItem xmlns:ds="http://schemas.openxmlformats.org/officeDocument/2006/customXml" ds:itemID="{80A0F479-DEE5-405C-89CD-C553A4BD8D1A}">
+<ds:datastoreItem xmlns:ds="http://schemas.openxmlformats.org/officeDocument/2006/customXml" ds:itemID="{26B83538-B568-43BD-9444-B90CF432D73A}">
   <ds:schemaRefs>
     <ds:schemaRef ds:uri="http://schemas.openxmlformats.org/officeDocument/2006/bibliography"/>
   </ds:schemaRefs>

</xml_diff>

<commit_message>
Installer ordner zum installieren meiner App
</commit_message>
<xml_diff>
--- a/doc/M318 Analysieren und objektbasiert programmieren.docx
+++ b/doc/M318 Analysieren und objektbasiert programmieren.docx
@@ -22,6 +22,67 @@
     </w:p>
     <w:p/>
     <w:p>
+      <w:r>
+        <w:rPr>
+          <w:noProof/>
+        </w:rPr>
+        <w:drawing>
+          <wp:anchor distT="0" distB="0" distL="114300" distR="114300" simplePos="0" relativeHeight="251674624" behindDoc="0" locked="0" layoutInCell="1" allowOverlap="1" wp14:anchorId="6B2AC92F">
+            <wp:simplePos x="0" y="0"/>
+            <wp:positionH relativeFrom="margin">
+              <wp:align>center</wp:align>
+            </wp:positionH>
+            <wp:positionV relativeFrom="paragraph">
+              <wp:posOffset>816610</wp:posOffset>
+            </wp:positionV>
+            <wp:extent cx="6117590" cy="4076700"/>
+            <wp:effectExtent l="0" t="0" r="0" b="0"/>
+            <wp:wrapTopAndBottom/>
+            <wp:docPr id="28" name="Grafik 28" descr="Bildergebnis fÃ¼r SBB"/>
+            <wp:cNvGraphicFramePr>
+              <a:graphicFrameLocks xmlns:a="http://schemas.openxmlformats.org/drawingml/2006/main" noChangeAspect="1"/>
+            </wp:cNvGraphicFramePr>
+            <a:graphic xmlns:a="http://schemas.openxmlformats.org/drawingml/2006/main">
+              <a:graphicData uri="http://schemas.openxmlformats.org/drawingml/2006/picture">
+                <pic:pic xmlns:pic="http://schemas.openxmlformats.org/drawingml/2006/picture">
+                  <pic:nvPicPr>
+                    <pic:cNvPr id="0" name="Picture 5" descr="Bildergebnis fÃ¼r SBB"/>
+                    <pic:cNvPicPr>
+                      <a:picLocks noChangeAspect="1" noChangeArrowheads="1"/>
+                    </pic:cNvPicPr>
+                  </pic:nvPicPr>
+                  <pic:blipFill>
+                    <a:blip r:embed="rId7">
+                      <a:extLst>
+                        <a:ext uri="{28A0092B-C50C-407E-A947-70E740481C1C}">
+                          <a14:useLocalDpi xmlns:a14="http://schemas.microsoft.com/office/drawing/2010/main" val="0"/>
+                        </a:ext>
+                      </a:extLst>
+                    </a:blip>
+                    <a:srcRect/>
+                    <a:stretch>
+                      <a:fillRect/>
+                    </a:stretch>
+                  </pic:blipFill>
+                  <pic:spPr bwMode="auto">
+                    <a:xfrm>
+                      <a:off x="0" y="0"/>
+                      <a:ext cx="6117590" cy="4076700"/>
+                    </a:xfrm>
+                    <a:prstGeom prst="rect">
+                      <a:avLst/>
+                    </a:prstGeom>
+                    <a:noFill/>
+                    <a:ln>
+                      <a:noFill/>
+                    </a:ln>
+                  </pic:spPr>
+                </pic:pic>
+              </a:graphicData>
+            </a:graphic>
+          </wp:anchor>
+        </w:drawing>
+      </w:r>
       <w:r>
         <w:br w:type="page"/>
       </w:r>
@@ -83,7 +144,7 @@
           <w:r>
             <w:fldChar w:fldCharType="separate"/>
           </w:r>
-          <w:hyperlink w:anchor="_Toc7775484" w:history="1">
+          <w:hyperlink w:anchor="_Toc7784614" w:history="1">
             <w:r>
               <w:rPr>
                 <w:rStyle w:val="Hyperlink"/>
@@ -110,7 +171,7 @@
                 <w:noProof/>
                 <w:webHidden/>
               </w:rPr>
-              <w:instrText xml:space="preserve"> PAGEREF _Toc7775484 \h </w:instrText>
+              <w:instrText xml:space="preserve"> PAGEREF _Toc7784614 \h </w:instrText>
             </w:r>
             <w:r>
               <w:rPr>
@@ -153,7 +214,7 @@
               <w:lang w:eastAsia="de-CH"/>
             </w:rPr>
           </w:pPr>
-          <w:hyperlink w:anchor="_Toc7775485" w:history="1">
+          <w:hyperlink w:anchor="_Toc7784615" w:history="1">
             <w:r>
               <w:rPr>
                 <w:rStyle w:val="Hyperlink"/>
@@ -180,7 +241,7 @@
                 <w:noProof/>
                 <w:webHidden/>
               </w:rPr>
-              <w:instrText xml:space="preserve"> PAGEREF _Toc7775485 \h </w:instrText>
+              <w:instrText xml:space="preserve"> PAGEREF _Toc7784615 \h </w:instrText>
             </w:r>
             <w:r>
               <w:rPr>
@@ -223,7 +284,7 @@
               <w:lang w:eastAsia="de-CH"/>
             </w:rPr>
           </w:pPr>
-          <w:hyperlink w:anchor="_Toc7775486" w:history="1">
+          <w:hyperlink w:anchor="_Toc7784616" w:history="1">
             <w:r>
               <w:rPr>
                 <w:rStyle w:val="Hyperlink"/>
@@ -250,7 +311,7 @@
                 <w:noProof/>
                 <w:webHidden/>
               </w:rPr>
-              <w:instrText xml:space="preserve"> PAGEREF _Toc7775486 \h </w:instrText>
+              <w:instrText xml:space="preserve"> PAGEREF _Toc7784616 \h </w:instrText>
             </w:r>
             <w:r>
               <w:rPr>
@@ -293,7 +354,7 @@
               <w:lang w:eastAsia="de-CH"/>
             </w:rPr>
           </w:pPr>
-          <w:hyperlink w:anchor="_Toc7775487" w:history="1">
+          <w:hyperlink w:anchor="_Toc7784617" w:history="1">
             <w:r>
               <w:rPr>
                 <w:rStyle w:val="Hyperlink"/>
@@ -320,7 +381,7 @@
                 <w:noProof/>
                 <w:webHidden/>
               </w:rPr>
-              <w:instrText xml:space="preserve"> PAGEREF _Toc7775487 \h </w:instrText>
+              <w:instrText xml:space="preserve"> PAGEREF _Toc7784617 \h </w:instrText>
             </w:r>
             <w:r>
               <w:rPr>
@@ -363,7 +424,7 @@
               <w:lang w:eastAsia="de-CH"/>
             </w:rPr>
           </w:pPr>
-          <w:hyperlink w:anchor="_Toc7775488" w:history="1">
+          <w:hyperlink w:anchor="_Toc7784618" w:history="1">
             <w:r>
               <w:rPr>
                 <w:rStyle w:val="Hyperlink"/>
@@ -390,7 +451,7 @@
                 <w:noProof/>
                 <w:webHidden/>
               </w:rPr>
-              <w:instrText xml:space="preserve"> PAGEREF _Toc7775488 \h </w:instrText>
+              <w:instrText xml:space="preserve"> PAGEREF _Toc7784618 \h </w:instrText>
             </w:r>
             <w:r>
               <w:rPr>
@@ -433,7 +494,7 @@
               <w:lang w:eastAsia="de-CH"/>
             </w:rPr>
           </w:pPr>
-          <w:hyperlink w:anchor="_Toc7775489" w:history="1">
+          <w:hyperlink w:anchor="_Toc7784619" w:history="1">
             <w:r>
               <w:rPr>
                 <w:rStyle w:val="Hyperlink"/>
@@ -460,7 +521,7 @@
                 <w:noProof/>
                 <w:webHidden/>
               </w:rPr>
-              <w:instrText xml:space="preserve"> PAGEREF _Toc7775489 \h </w:instrText>
+              <w:instrText xml:space="preserve"> PAGEREF _Toc7784619 \h </w:instrText>
             </w:r>
             <w:r>
               <w:rPr>
@@ -503,7 +564,7 @@
               <w:lang w:eastAsia="de-CH"/>
             </w:rPr>
           </w:pPr>
-          <w:hyperlink w:anchor="_Toc7775490" w:history="1">
+          <w:hyperlink w:anchor="_Toc7784620" w:history="1">
             <w:r>
               <w:rPr>
                 <w:rStyle w:val="Hyperlink"/>
@@ -531,7 +592,7 @@
                 <w:noProof/>
                 <w:webHidden/>
               </w:rPr>
-              <w:instrText xml:space="preserve"> PAGEREF _Toc7775490 \h </w:instrText>
+              <w:instrText xml:space="preserve"> PAGEREF _Toc7784620 \h </w:instrText>
             </w:r>
             <w:r>
               <w:rPr>
@@ -574,7 +635,7 @@
               <w:lang w:eastAsia="de-CH"/>
             </w:rPr>
           </w:pPr>
-          <w:hyperlink w:anchor="_Toc7775491" w:history="1">
+          <w:hyperlink w:anchor="_Toc7784621" w:history="1">
             <w:r>
               <w:rPr>
                 <w:rStyle w:val="Hyperlink"/>
@@ -602,7 +663,7 @@
                 <w:noProof/>
                 <w:webHidden/>
               </w:rPr>
-              <w:instrText xml:space="preserve"> PAGEREF _Toc7775491 \h </w:instrText>
+              <w:instrText xml:space="preserve"> PAGEREF _Toc7784621 \h </w:instrText>
             </w:r>
             <w:r>
               <w:rPr>
@@ -645,7 +706,7 @@
               <w:lang w:eastAsia="de-CH"/>
             </w:rPr>
           </w:pPr>
-          <w:hyperlink w:anchor="_Toc7775492" w:history="1">
+          <w:hyperlink w:anchor="_Toc7784622" w:history="1">
             <w:r>
               <w:rPr>
                 <w:rStyle w:val="Hyperlink"/>
@@ -672,7 +733,7 @@
                 <w:noProof/>
                 <w:webHidden/>
               </w:rPr>
-              <w:instrText xml:space="preserve"> PAGEREF _Toc7775492 \h </w:instrText>
+              <w:instrText xml:space="preserve"> PAGEREF _Toc7784622 \h </w:instrText>
             </w:r>
             <w:r>
               <w:rPr>
@@ -715,7 +776,7 @@
               <w:lang w:eastAsia="de-CH"/>
             </w:rPr>
           </w:pPr>
-          <w:hyperlink w:anchor="_Toc7775493" w:history="1">
+          <w:hyperlink w:anchor="_Toc7784623" w:history="1">
             <w:r>
               <w:rPr>
                 <w:rStyle w:val="Hyperlink"/>
@@ -742,7 +803,7 @@
                 <w:noProof/>
                 <w:webHidden/>
               </w:rPr>
-              <w:instrText xml:space="preserve"> PAGEREF _Toc7775493 \h </w:instrText>
+              <w:instrText xml:space="preserve"> PAGEREF _Toc7784623 \h </w:instrText>
             </w:r>
             <w:r>
               <w:rPr>
@@ -785,7 +846,7 @@
               <w:lang w:eastAsia="de-CH"/>
             </w:rPr>
           </w:pPr>
-          <w:hyperlink w:anchor="_Toc7775494" w:history="1">
+          <w:hyperlink w:anchor="_Toc7784624" w:history="1">
             <w:r>
               <w:rPr>
                 <w:rStyle w:val="Hyperlink"/>
@@ -812,7 +873,7 @@
                 <w:noProof/>
                 <w:webHidden/>
               </w:rPr>
-              <w:instrText xml:space="preserve"> PAGEREF _Toc7775494 \h </w:instrText>
+              <w:instrText xml:space="preserve"> PAGEREF _Toc7784624 \h </w:instrText>
             </w:r>
             <w:r>
               <w:rPr>
@@ -855,7 +916,7 @@
               <w:lang w:eastAsia="de-CH"/>
             </w:rPr>
           </w:pPr>
-          <w:hyperlink w:anchor="_Toc7775495" w:history="1">
+          <w:hyperlink w:anchor="_Toc7784625" w:history="1">
             <w:r>
               <w:rPr>
                 <w:rStyle w:val="Hyperlink"/>
@@ -882,7 +943,7 @@
                 <w:noProof/>
                 <w:webHidden/>
               </w:rPr>
-              <w:instrText xml:space="preserve"> PAGEREF _Toc7775495 \h </w:instrText>
+              <w:instrText xml:space="preserve"> PAGEREF _Toc7784625 \h </w:instrText>
             </w:r>
             <w:r>
               <w:rPr>
@@ -925,13 +986,13 @@
               <w:lang w:eastAsia="de-CH"/>
             </w:rPr>
           </w:pPr>
-          <w:hyperlink w:anchor="_Toc7775496" w:history="1">
+          <w:hyperlink w:anchor="_Toc7784626" w:history="1">
             <w:r>
               <w:rPr>
                 <w:rStyle w:val="Hyperlink"/>
                 <w:noProof/>
               </w:rPr>
-              <w:t>Installationsanleitung (Installiert/Deinstallieirt)</w:t>
+              <w:t>Installationsanleitung (Installiert/Deinstalliert)</w:t>
             </w:r>
             <w:r>
               <w:rPr>
@@ -952,7 +1013,7 @@
                 <w:noProof/>
                 <w:webHidden/>
               </w:rPr>
-              <w:instrText xml:space="preserve"> PAGEREF _Toc7775496 \h </w:instrText>
+              <w:instrText xml:space="preserve"> PAGEREF _Toc7784626 \h </w:instrText>
             </w:r>
             <w:r>
               <w:rPr>
@@ -972,7 +1033,7 @@
                 <w:noProof/>
                 <w:webHidden/>
               </w:rPr>
-              <w:t>6</w:t>
+              <w:t>8</w:t>
             </w:r>
             <w:r>
               <w:rPr>
@@ -1003,7 +1064,7 @@
       <w:pPr>
         <w:pStyle w:val="berschrift2"/>
       </w:pPr>
-      <w:bookmarkStart w:id="0" w:name="_Toc7775484"/>
+      <w:bookmarkStart w:id="0" w:name="_Toc7784614"/>
       <w:r>
         <w:lastRenderedPageBreak/>
         <w:t>Einleitung</w:t>
@@ -1050,7 +1111,7 @@
       <w:pPr>
         <w:pStyle w:val="berschrift2"/>
       </w:pPr>
-      <w:bookmarkStart w:id="1" w:name="_Toc7775485"/>
+      <w:bookmarkStart w:id="1" w:name="_Toc7784615"/>
       <w:r>
         <w:t>Zweck des Dokuments</w:t>
       </w:r>
@@ -1058,7 +1119,18 @@
     </w:p>
     <w:p>
       <w:r>
-        <w:t>In dieser Dokumentation werde ich zeigen, wie ich das Projekt umgesetzt habe und ich dokumentiere das Projekt auch.</w:t>
+        <w:t>In dieser Dokumentation werde ich zeigen, wie ich das Projekt umgesetzt habe</w:t>
+      </w:r>
+      <w:r>
+        <w:t xml:space="preserve">. Ich werde </w:t>
+      </w:r>
+      <w:proofErr w:type="spellStart"/>
+      <w:r>
+        <w:t>dasa</w:t>
+      </w:r>
+      <w:proofErr w:type="spellEnd"/>
+      <w:r>
+        <w:t xml:space="preserve"> Projekt möglichst genau dokumentieren.</w:t>
       </w:r>
     </w:p>
     <w:p/>
@@ -1066,7 +1138,7 @@
       <w:pPr>
         <w:pStyle w:val="berschrift2"/>
       </w:pPr>
-      <w:bookmarkStart w:id="2" w:name="_Toc7775486"/>
+      <w:bookmarkStart w:id="2" w:name="_Toc7784616"/>
       <w:r>
         <w:t>Programmierrichtlinien</w:t>
       </w:r>
@@ -1076,7 +1148,7 @@
       <w:pPr>
         <w:pStyle w:val="berschrift3"/>
       </w:pPr>
-      <w:bookmarkStart w:id="3" w:name="_Toc7775487"/>
+      <w:bookmarkStart w:id="3" w:name="_Toc7784617"/>
       <w:r>
         <w:t>Naming Conventions</w:t>
       </w:r>
@@ -1134,7 +1206,7 @@
       <w:pPr>
         <w:pStyle w:val="berschrift3"/>
       </w:pPr>
-      <w:bookmarkStart w:id="4" w:name="_Toc7775488"/>
+      <w:bookmarkStart w:id="4" w:name="_Toc7784618"/>
       <w:r>
         <w:t>Statements</w:t>
       </w:r>
@@ -1158,7 +1230,7 @@
       <w:pPr>
         <w:pStyle w:val="berschrift3"/>
       </w:pPr>
-      <w:bookmarkStart w:id="5" w:name="_Toc7775489"/>
+      <w:bookmarkStart w:id="5" w:name="_Toc7784619"/>
       <w:r>
         <w:t>Comments</w:t>
       </w:r>
@@ -1174,19 +1246,13 @@
         <w:rPr>
           <w:lang w:val="de-DE"/>
         </w:rPr>
-        <w:t xml:space="preserve">Ich kommentiere alle </w:t>
+        <w:t xml:space="preserve">Ich </w:t>
       </w:r>
       <w:r>
         <w:rPr>
           <w:lang w:val="de-DE"/>
         </w:rPr>
-        <w:t>Public Methoden</w:t>
-      </w:r>
-      <w:r>
-        <w:rPr>
-          <w:lang w:val="de-DE"/>
-        </w:rPr>
-        <w:t>.</w:t>
+        <w:t>habe ein paar Sachen kommentiert um mich besser zurecht zu finden in meinem Code.</w:t>
       </w:r>
     </w:p>
     <w:p>
@@ -1209,7 +1275,7 @@
           <w:lang w:val="de-DE"/>
         </w:rPr>
       </w:pPr>
-      <w:bookmarkStart w:id="6" w:name="_Toc7775490"/>
+      <w:bookmarkStart w:id="6" w:name="_Toc7784620"/>
       <w:r>
         <w:rPr>
           <w:lang w:val="de-DE"/>
@@ -1268,7 +1334,7 @@
           <w:lang w:val="de-DE"/>
         </w:rPr>
       </w:pPr>
-      <w:bookmarkStart w:id="7" w:name="_Toc7775491"/>
+      <w:bookmarkStart w:id="7" w:name="_Toc7784621"/>
       <w:r>
         <w:rPr>
           <w:lang w:val="de-DE"/>
@@ -1288,9 +1354,17 @@
           <w:noProof/>
         </w:rPr>
         <w:drawing>
-          <wp:inline distT="0" distB="0" distL="0" distR="0" wp14:anchorId="214AC2D4" wp14:editId="338C64E4">
-            <wp:extent cx="6502950" cy="2447925"/>
-            <wp:effectExtent l="0" t="0" r="0" b="0"/>
+          <wp:anchor distT="0" distB="0" distL="114300" distR="114300" simplePos="0" relativeHeight="251675648" behindDoc="0" locked="0" layoutInCell="1" allowOverlap="1" wp14:anchorId="17AB5084">
+            <wp:simplePos x="0" y="0"/>
+            <wp:positionH relativeFrom="margin">
+              <wp:posOffset>-109855</wp:posOffset>
+            </wp:positionH>
+            <wp:positionV relativeFrom="paragraph">
+              <wp:posOffset>202565</wp:posOffset>
+            </wp:positionV>
+            <wp:extent cx="5457825" cy="3234494"/>
+            <wp:effectExtent l="0" t="0" r="0" b="4445"/>
+            <wp:wrapTopAndBottom/>
             <wp:docPr id="1" name="Grafik 1"/>
             <wp:cNvGraphicFramePr>
               <a:graphicFrameLocks xmlns:a="http://schemas.openxmlformats.org/drawingml/2006/main" noChangeAspect="1"/>
@@ -1303,7 +1377,13 @@
                     <pic:cNvPicPr/>
                   </pic:nvPicPr>
                   <pic:blipFill>
-                    <a:blip r:embed="rId7"/>
+                    <a:blip r:embed="rId8">
+                      <a:extLst>
+                        <a:ext uri="{28A0092B-C50C-407E-A947-70E740481C1C}">
+                          <a14:useLocalDpi xmlns:a14="http://schemas.microsoft.com/office/drawing/2010/main" val="0"/>
+                        </a:ext>
+                      </a:extLst>
+                    </a:blip>
                     <a:stretch>
                       <a:fillRect/>
                     </a:stretch>
@@ -1311,7 +1391,7 @@
                   <pic:spPr>
                     <a:xfrm>
                       <a:off x="0" y="0"/>
-                      <a:ext cx="6510722" cy="2450851"/>
+                      <a:ext cx="5457825" cy="3234494"/>
                     </a:xfrm>
                     <a:prstGeom prst="rect">
                       <a:avLst/>
@@ -1320,7 +1400,13 @@
                 </pic:pic>
               </a:graphicData>
             </a:graphic>
-          </wp:inline>
+            <wp14:sizeRelH relativeFrom="margin">
+              <wp14:pctWidth>0</wp14:pctWidth>
+            </wp14:sizeRelH>
+            <wp14:sizeRelV relativeFrom="margin">
+              <wp14:pctHeight>0</wp14:pctHeight>
+            </wp14:sizeRelV>
+          </wp:anchor>
         </w:drawing>
       </w:r>
     </w:p>
@@ -1330,21 +1416,80 @@
           <w:lang w:val="de-DE"/>
         </w:rPr>
       </w:pPr>
+      <w:r>
+        <w:rPr>
+          <w:noProof/>
+        </w:rPr>
+        <w:lastRenderedPageBreak/>
+        <w:drawing>
+          <wp:anchor distT="0" distB="0" distL="114300" distR="114300" simplePos="0" relativeHeight="251676672" behindDoc="0" locked="0" layoutInCell="1" allowOverlap="1" wp14:anchorId="279AB143">
+            <wp:simplePos x="0" y="0"/>
+            <wp:positionH relativeFrom="column">
+              <wp:posOffset>-547370</wp:posOffset>
+            </wp:positionH>
+            <wp:positionV relativeFrom="paragraph">
+              <wp:posOffset>0</wp:posOffset>
+            </wp:positionV>
+            <wp:extent cx="6226175" cy="3676650"/>
+            <wp:effectExtent l="0" t="0" r="3175" b="0"/>
+            <wp:wrapTopAndBottom/>
+            <wp:docPr id="29" name="Grafik 29"/>
+            <wp:cNvGraphicFramePr>
+              <a:graphicFrameLocks xmlns:a="http://schemas.openxmlformats.org/drawingml/2006/main" noChangeAspect="1"/>
+            </wp:cNvGraphicFramePr>
+            <a:graphic xmlns:a="http://schemas.openxmlformats.org/drawingml/2006/main">
+              <a:graphicData uri="http://schemas.openxmlformats.org/drawingml/2006/picture">
+                <pic:pic xmlns:pic="http://schemas.openxmlformats.org/drawingml/2006/picture">
+                  <pic:nvPicPr>
+                    <pic:cNvPr id="1" name=""/>
+                    <pic:cNvPicPr/>
+                  </pic:nvPicPr>
+                  <pic:blipFill>
+                    <a:blip r:embed="rId9">
+                      <a:extLst>
+                        <a:ext uri="{28A0092B-C50C-407E-A947-70E740481C1C}">
+                          <a14:useLocalDpi xmlns:a14="http://schemas.microsoft.com/office/drawing/2010/main" val="0"/>
+                        </a:ext>
+                      </a:extLst>
+                    </a:blip>
+                    <a:stretch>
+                      <a:fillRect/>
+                    </a:stretch>
+                  </pic:blipFill>
+                  <pic:spPr>
+                    <a:xfrm>
+                      <a:off x="0" y="0"/>
+                      <a:ext cx="6226175" cy="3676650"/>
+                    </a:xfrm>
+                    <a:prstGeom prst="rect">
+                      <a:avLst/>
+                    </a:prstGeom>
+                  </pic:spPr>
+                </pic:pic>
+              </a:graphicData>
+            </a:graphic>
+            <wp14:sizeRelH relativeFrom="margin">
+              <wp14:pctWidth>0</wp14:pctWidth>
+            </wp14:sizeRelH>
+            <wp14:sizeRelV relativeFrom="margin">
+              <wp14:pctHeight>0</wp14:pctHeight>
+            </wp14:sizeRelV>
+          </wp:anchor>
+        </w:drawing>
+      </w:r>
     </w:p>
     <w:p>
       <w:pPr>
         <w:pStyle w:val="berschrift2"/>
       </w:pPr>
-      <w:bookmarkStart w:id="8" w:name="_Toc7775492"/>
+      <w:bookmarkStart w:id="8" w:name="_Toc7784622"/>
       <w:r>
         <w:lastRenderedPageBreak/>
         <w:t xml:space="preserve">Welche Funktionen wurden </w:t>
       </w:r>
-      <w:proofErr w:type="gramStart"/>
-      <w:r>
-        <w:t>Umgesetzt</w:t>
-      </w:r>
-      <w:proofErr w:type="gramEnd"/>
+      <w:r>
+        <w:t>umgesetzt</w:t>
+      </w:r>
       <w:r>
         <w:t xml:space="preserve">, </w:t>
       </w:r>
@@ -1384,7 +1529,7 @@
                     </pic:cNvPicPr>
                   </pic:nvPicPr>
                   <pic:blipFill>
-                    <a:blip r:embed="rId8" cstate="print">
+                    <a:blip r:embed="rId10" cstate="print">
                       <a:extLst>
                         <a:ext uri="{28A0092B-C50C-407E-A947-70E740481C1C}">
                           <a14:useLocalDpi xmlns:a14="http://schemas.microsoft.com/office/drawing/2010/main" val="0"/>
@@ -1445,7 +1590,7 @@
                     </pic:cNvPicPr>
                   </pic:nvPicPr>
                   <pic:blipFill>
-                    <a:blip r:embed="rId8" cstate="print">
+                    <a:blip r:embed="rId10" cstate="print">
                       <a:extLst>
                         <a:ext uri="{28A0092B-C50C-407E-A947-70E740481C1C}">
                           <a14:useLocalDpi xmlns:a14="http://schemas.microsoft.com/office/drawing/2010/main" val="0"/>
@@ -1506,7 +1651,7 @@
                     </pic:cNvPicPr>
                   </pic:nvPicPr>
                   <pic:blipFill>
-                    <a:blip r:embed="rId8" cstate="print">
+                    <a:blip r:embed="rId10" cstate="print">
                       <a:extLst>
                         <a:ext uri="{28A0092B-C50C-407E-A947-70E740481C1C}">
                           <a14:useLocalDpi xmlns:a14="http://schemas.microsoft.com/office/drawing/2010/main" val="0"/>
@@ -1567,7 +1712,7 @@
                     </pic:cNvPicPr>
                   </pic:nvPicPr>
                   <pic:blipFill>
-                    <a:blip r:embed="rId9" cstate="print">
+                    <a:blip r:embed="rId11" cstate="print">
                       <a:extLst>
                         <a:ext uri="{28A0092B-C50C-407E-A947-70E740481C1C}">
                           <a14:useLocalDpi xmlns:a14="http://schemas.microsoft.com/office/drawing/2010/main" val="0"/>
@@ -1628,7 +1773,7 @@
                     </pic:cNvPicPr>
                   </pic:nvPicPr>
                   <pic:blipFill>
-                    <a:blip r:embed="rId9" cstate="print">
+                    <a:blip r:embed="rId11" cstate="print">
                       <a:extLst>
                         <a:ext uri="{28A0092B-C50C-407E-A947-70E740481C1C}">
                           <a14:useLocalDpi xmlns:a14="http://schemas.microsoft.com/office/drawing/2010/main" val="0"/>
@@ -1689,7 +1834,7 @@
                     </pic:cNvPicPr>
                   </pic:nvPicPr>
                   <pic:blipFill>
-                    <a:blip r:embed="rId9" cstate="print">
+                    <a:blip r:embed="rId11" cstate="print">
                       <a:extLst>
                         <a:ext uri="{28A0092B-C50C-407E-A947-70E740481C1C}">
                           <a14:useLocalDpi xmlns:a14="http://schemas.microsoft.com/office/drawing/2010/main" val="0"/>
@@ -1750,7 +1895,7 @@
                     </pic:cNvPicPr>
                   </pic:nvPicPr>
                   <pic:blipFill>
-                    <a:blip r:embed="rId9" cstate="print">
+                    <a:blip r:embed="rId11" cstate="print">
                       <a:extLst>
                         <a:ext uri="{28A0092B-C50C-407E-A947-70E740481C1C}">
                           <a14:useLocalDpi xmlns:a14="http://schemas.microsoft.com/office/drawing/2010/main" val="0"/>
@@ -1811,7 +1956,7 @@
                     </pic:cNvPicPr>
                   </pic:nvPicPr>
                   <pic:blipFill>
-                    <a:blip r:embed="rId9" cstate="print">
+                    <a:blip r:embed="rId11" cstate="print">
                       <a:extLst>
                         <a:ext uri="{28A0092B-C50C-407E-A947-70E740481C1C}">
                           <a14:useLocalDpi xmlns:a14="http://schemas.microsoft.com/office/drawing/2010/main" val="0"/>
@@ -1862,7 +2007,7 @@
                     <pic:cNvPicPr/>
                   </pic:nvPicPr>
                   <pic:blipFill>
-                    <a:blip r:embed="rId10"/>
+                    <a:blip r:embed="rId12"/>
                     <a:stretch>
                       <a:fillRect/>
                     </a:stretch>
@@ -1899,6 +2044,7 @@
         <w:rPr>
           <w:noProof/>
         </w:rPr>
+        <w:lastRenderedPageBreak/>
         <w:drawing>
           <wp:anchor distT="0" distB="0" distL="114300" distR="114300" simplePos="0" relativeHeight="251659264" behindDoc="0" locked="0" layoutInCell="1" allowOverlap="1" wp14:anchorId="78EE08D8">
             <wp:simplePos x="0" y="0"/>
@@ -1923,7 +2069,7 @@
                     <pic:cNvPicPr/>
                   </pic:nvPicPr>
                   <pic:blipFill>
-                    <a:blip r:embed="rId11">
+                    <a:blip r:embed="rId13">
                       <a:extLst>
                         <a:ext uri="{28A0092B-C50C-407E-A947-70E740481C1C}">
                           <a14:useLocalDpi xmlns:a14="http://schemas.microsoft.com/office/drawing/2010/main" val="0"/>
@@ -1967,7 +2113,6 @@
     </w:p>
     <w:p>
       <w:r>
-        <w:lastRenderedPageBreak/>
         <w:t>A007:</w:t>
       </w:r>
       <w:r>
@@ -1990,7 +2135,7 @@
       <w:pPr>
         <w:pStyle w:val="berschrift2"/>
       </w:pPr>
-      <w:bookmarkStart w:id="9" w:name="_Toc7775493"/>
+      <w:bookmarkStart w:id="9" w:name="_Toc7784623"/>
       <w:r>
         <w:t xml:space="preserve">Use Cases und </w:t>
       </w:r>
@@ -2031,7 +2176,7 @@
                     <pic:cNvPicPr/>
                   </pic:nvPicPr>
                   <pic:blipFill>
-                    <a:blip r:embed="rId12">
+                    <a:blip r:embed="rId14">
                       <a:extLst>
                         <a:ext uri="{28A0092B-C50C-407E-A947-70E740481C1C}">
                           <a14:useLocalDpi xmlns:a14="http://schemas.microsoft.com/office/drawing/2010/main" val="0"/>
@@ -2074,8 +2219,15 @@
       </w:r>
     </w:p>
     <w:p/>
-    <w:p>
-      <w:r>
+    <w:p/>
+    <w:p/>
+    <w:p/>
+    <w:p/>
+    <w:p/>
+    <w:p/>
+    <w:p>
+      <w:r>
+        <w:lastRenderedPageBreak/>
         <w:t>Aktivitäten Diagramm</w:t>
       </w:r>
       <w:r>
@@ -2103,7 +2255,7 @@
                     <pic:cNvPicPr/>
                   </pic:nvPicPr>
                   <pic:blipFill>
-                    <a:blip r:embed="rId13"/>
+                    <a:blip r:embed="rId15"/>
                     <a:stretch>
                       <a:fillRect/>
                     </a:stretch>
@@ -2125,229 +2277,979 @@
       </w:r>
     </w:p>
     <w:p/>
-    <w:p/>
-    <w:p/>
     <w:p>
       <w:pPr>
         <w:pStyle w:val="berschrift2"/>
       </w:pPr>
-      <w:bookmarkStart w:id="10" w:name="_Toc7775494"/>
-      <w:r>
-        <w:lastRenderedPageBreak/>
+      <w:bookmarkStart w:id="10" w:name="_Toc7784624"/>
+      <w:r>
         <w:t>Bugs oder Fehler?</w:t>
       </w:r>
       <w:bookmarkEnd w:id="10"/>
     </w:p>
     <w:p>
-      <w:bookmarkStart w:id="11" w:name="_Toc7775495"/>
+      <w:r>
+        <w:t>Wenn man eine Station</w:t>
+      </w:r>
+      <w:r>
+        <w:t xml:space="preserve"> eingeben will und nichts in der </w:t>
+      </w:r>
       <w:proofErr w:type="spellStart"/>
       <w:r>
-        <w:t>fd</w:t>
-      </w:r>
-      <w:r>
-        <w:t>df</w:t>
+        <w:t>ListBox</w:t>
       </w:r>
       <w:proofErr w:type="spellEnd"/>
+      <w:r>
+        <w:t xml:space="preserve"> selektiert kann es sein</w:t>
+      </w:r>
+      <w:r>
+        <w:t>,</w:t>
+      </w:r>
+      <w:bookmarkStart w:id="11" w:name="_GoBack"/>
+      <w:bookmarkEnd w:id="11"/>
+      <w:r>
+        <w:t xml:space="preserve"> dass das Programm </w:t>
+      </w:r>
+      <w:r>
+        <w:t>abstürzt</w:t>
+      </w:r>
+      <w:r>
+        <w:t>.</w:t>
+      </w:r>
     </w:p>
     <w:p>
       <w:pPr>
         <w:pStyle w:val="berschrift2"/>
       </w:pPr>
+      <w:bookmarkStart w:id="12" w:name="_Toc7784625"/>
       <w:r>
         <w:t>Testfälle</w:t>
       </w:r>
-      <w:bookmarkEnd w:id="11"/>
-    </w:p>
+      <w:bookmarkEnd w:id="12"/>
+    </w:p>
+    <w:p>
+      <w:r>
+        <w:t>Fahrplan Enter Taste:</w:t>
+      </w:r>
+    </w:p>
+    <w:tbl>
+      <w:tblPr>
+        <w:tblStyle w:val="Tabellenraster"/>
+        <w:tblW w:w="0" w:type="auto"/>
+        <w:tblLook w:val="04A0" w:firstRow="1" w:lastRow="0" w:firstColumn="1" w:lastColumn="0" w:noHBand="0" w:noVBand="1"/>
+      </w:tblPr>
+      <w:tblGrid>
+        <w:gridCol w:w="846"/>
+        <w:gridCol w:w="8216"/>
+      </w:tblGrid>
+      <w:tr>
+        <w:tc>
+          <w:tcPr>
+            <w:tcW w:w="846" w:type="dxa"/>
+          </w:tcPr>
+          <w:p>
+            <w:r>
+              <w:t>Given</w:t>
+            </w:r>
+          </w:p>
+        </w:tc>
+        <w:tc>
+          <w:tcPr>
+            <w:tcW w:w="8216" w:type="dxa"/>
+          </w:tcPr>
+          <w:p>
+            <w:r>
+              <w:t xml:space="preserve">Eingabe in </w:t>
+            </w:r>
+            <w:proofErr w:type="spellStart"/>
+            <w:r>
+              <w:t>textBoxFrom</w:t>
+            </w:r>
+            <w:proofErr w:type="spellEnd"/>
+            <w:r>
+              <w:t xml:space="preserve"> oder </w:t>
+            </w:r>
+            <w:proofErr w:type="spellStart"/>
+            <w:r>
+              <w:t>textBoxTo</w:t>
+            </w:r>
+            <w:proofErr w:type="spellEnd"/>
+            <w:r>
+              <w:t xml:space="preserve"> oder </w:t>
+            </w:r>
+            <w:proofErr w:type="spellStart"/>
+            <w:r>
+              <w:t>textBoxSign</w:t>
+            </w:r>
+            <w:proofErr w:type="spellEnd"/>
+            <w:r>
+              <w:t xml:space="preserve"> oder </w:t>
+            </w:r>
+            <w:proofErr w:type="spellStart"/>
+            <w:r>
+              <w:t>textBoxMaps</w:t>
+            </w:r>
+            <w:proofErr w:type="spellEnd"/>
+          </w:p>
+        </w:tc>
+      </w:tr>
+      <w:tr>
+        <w:tc>
+          <w:tcPr>
+            <w:tcW w:w="846" w:type="dxa"/>
+          </w:tcPr>
+          <w:p>
+            <w:proofErr w:type="spellStart"/>
+            <w:r>
+              <w:t>When</w:t>
+            </w:r>
+            <w:proofErr w:type="spellEnd"/>
+          </w:p>
+        </w:tc>
+        <w:tc>
+          <w:tcPr>
+            <w:tcW w:w="8216" w:type="dxa"/>
+          </w:tcPr>
+          <w:p>
+            <w:r>
+              <w:t>Ich Enter drücke bevor ich mit den Pfeiltasten eine Station selektiert habe</w:t>
+            </w:r>
+          </w:p>
+        </w:tc>
+      </w:tr>
+      <w:tr>
+        <w:tc>
+          <w:tcPr>
+            <w:tcW w:w="846" w:type="dxa"/>
+          </w:tcPr>
+          <w:p>
+            <w:proofErr w:type="spellStart"/>
+            <w:r>
+              <w:t>Then</w:t>
+            </w:r>
+            <w:proofErr w:type="spellEnd"/>
+          </w:p>
+        </w:tc>
+        <w:tc>
+          <w:tcPr>
+            <w:tcW w:w="8216" w:type="dxa"/>
+          </w:tcPr>
+          <w:p>
+            <w:r>
+              <w:t xml:space="preserve">Wird eine </w:t>
+            </w:r>
+            <w:proofErr w:type="spellStart"/>
+            <w:r>
+              <w:t>MessageBox</w:t>
+            </w:r>
+            <w:proofErr w:type="spellEnd"/>
+            <w:r>
+              <w:t xml:space="preserve"> ausgeben die </w:t>
+            </w:r>
+            <w:r>
+              <w:t>s</w:t>
+            </w:r>
+            <w:r>
+              <w:t>agt</w:t>
+            </w:r>
+            <w:r>
+              <w:t>,</w:t>
+            </w:r>
+            <w:r>
+              <w:t xml:space="preserve"> dass es eine ungültige Eingabe ist</w:t>
+            </w:r>
+          </w:p>
+        </w:tc>
+      </w:tr>
+    </w:tbl>
     <w:p/>
     <w:p>
       <w:r>
-        <w:t>Given:</w:t>
-      </w:r>
-      <w:r>
-        <w:t xml:space="preserve"> In der TextBox «</w:t>
+        <w:t xml:space="preserve">Abfahrtstafel ungültige </w:t>
       </w:r>
       <w:proofErr w:type="spellStart"/>
       <w:r>
-        <w:t>From</w:t>
+        <w:t>eingabe</w:t>
       </w:r>
       <w:proofErr w:type="spellEnd"/>
       <w:r>
-        <w:t>» eine Station eingeben, in der TextBox «</w:t>
+        <w:t>:</w:t>
+      </w:r>
+    </w:p>
+    <w:tbl>
+      <w:tblPr>
+        <w:tblStyle w:val="Tabellenraster"/>
+        <w:tblW w:w="0" w:type="auto"/>
+        <w:tblLook w:val="04A0" w:firstRow="1" w:lastRow="0" w:firstColumn="1" w:lastColumn="0" w:noHBand="0" w:noVBand="1"/>
+      </w:tblPr>
+      <w:tblGrid>
+        <w:gridCol w:w="846"/>
+        <w:gridCol w:w="8216"/>
+      </w:tblGrid>
+      <w:tr>
+        <w:tc>
+          <w:tcPr>
+            <w:tcW w:w="846" w:type="dxa"/>
+          </w:tcPr>
+          <w:p>
+            <w:r>
+              <w:t>Given</w:t>
+            </w:r>
+          </w:p>
+        </w:tc>
+        <w:tc>
+          <w:tcPr>
+            <w:tcW w:w="8216" w:type="dxa"/>
+          </w:tcPr>
+          <w:p>
+            <w:r>
+              <w:t xml:space="preserve">Ungültige Station in </w:t>
+            </w:r>
+            <w:proofErr w:type="spellStart"/>
+            <w:r>
+              <w:t>textBoxSign</w:t>
+            </w:r>
+            <w:proofErr w:type="spellEnd"/>
+          </w:p>
+        </w:tc>
+      </w:tr>
+      <w:tr>
+        <w:tc>
+          <w:tcPr>
+            <w:tcW w:w="846" w:type="dxa"/>
+          </w:tcPr>
+          <w:p>
+            <w:proofErr w:type="spellStart"/>
+            <w:r>
+              <w:t>When</w:t>
+            </w:r>
+            <w:proofErr w:type="spellEnd"/>
+          </w:p>
+        </w:tc>
+        <w:tc>
+          <w:tcPr>
+            <w:tcW w:w="8216" w:type="dxa"/>
+          </w:tcPr>
+          <w:p>
+            <w:r>
+              <w:t>Ich den Button Abfahrtstafel ausgeben anklicke</w:t>
+            </w:r>
+          </w:p>
+        </w:tc>
+      </w:tr>
+      <w:tr>
+        <w:tc>
+          <w:tcPr>
+            <w:tcW w:w="846" w:type="dxa"/>
+          </w:tcPr>
+          <w:p>
+            <w:proofErr w:type="spellStart"/>
+            <w:r>
+              <w:t>Then</w:t>
+            </w:r>
+            <w:proofErr w:type="spellEnd"/>
+          </w:p>
+        </w:tc>
+        <w:tc>
+          <w:tcPr>
+            <w:tcW w:w="8216" w:type="dxa"/>
+          </w:tcPr>
+          <w:p>
+            <w:r>
+              <w:t xml:space="preserve">Wird eine </w:t>
+            </w:r>
+            <w:proofErr w:type="spellStart"/>
+            <w:r>
+              <w:t>MessageBox</w:t>
+            </w:r>
+            <w:proofErr w:type="spellEnd"/>
+            <w:r>
+              <w:t xml:space="preserve"> ausgegeben die sagt, dass </w:t>
+            </w:r>
+            <w:r>
+              <w:t>man eine gültige Station eingeben soll</w:t>
+            </w:r>
+          </w:p>
+        </w:tc>
+      </w:tr>
+    </w:tbl>
+    <w:p/>
+    <w:p>
+      <w:r>
+        <w:t>A001</w:t>
+      </w:r>
+      <w:r>
+        <w:t xml:space="preserve"> + A004</w:t>
+      </w:r>
+      <w:r>
+        <w:t>:</w:t>
+      </w:r>
+    </w:p>
+    <w:tbl>
+      <w:tblPr>
+        <w:tblStyle w:val="Tabellenraster"/>
+        <w:tblW w:w="0" w:type="auto"/>
+        <w:tblLook w:val="04A0" w:firstRow="1" w:lastRow="0" w:firstColumn="1" w:lastColumn="0" w:noHBand="0" w:noVBand="1"/>
+      </w:tblPr>
+      <w:tblGrid>
+        <w:gridCol w:w="846"/>
+        <w:gridCol w:w="8216"/>
+      </w:tblGrid>
+      <w:tr>
+        <w:tc>
+          <w:tcPr>
+            <w:tcW w:w="846" w:type="dxa"/>
+          </w:tcPr>
+          <w:p>
+            <w:r>
+              <w:t>Given</w:t>
+            </w:r>
+          </w:p>
+        </w:tc>
+        <w:tc>
+          <w:tcPr>
+            <w:tcW w:w="8216" w:type="dxa"/>
+          </w:tcPr>
+          <w:p>
+            <w:r>
+              <w:t xml:space="preserve">Eingabe von einer Station in die </w:t>
+            </w:r>
+            <w:proofErr w:type="spellStart"/>
+            <w:r>
+              <w:t>t</w:t>
+            </w:r>
+            <w:r>
+              <w:t>extBox</w:t>
+            </w:r>
+            <w:r>
+              <w:t>From</w:t>
+            </w:r>
+            <w:proofErr w:type="spellEnd"/>
+            <w:r>
+              <w:t xml:space="preserve"> oder </w:t>
+            </w:r>
+            <w:proofErr w:type="spellStart"/>
+            <w:r>
+              <w:t>textBoxTo</w:t>
+            </w:r>
+            <w:proofErr w:type="spellEnd"/>
+          </w:p>
+        </w:tc>
+      </w:tr>
+      <w:tr>
+        <w:tc>
+          <w:tcPr>
+            <w:tcW w:w="846" w:type="dxa"/>
+          </w:tcPr>
+          <w:p>
+            <w:proofErr w:type="spellStart"/>
+            <w:r>
+              <w:t>When</w:t>
+            </w:r>
+            <w:proofErr w:type="spellEnd"/>
+          </w:p>
+        </w:tc>
+        <w:tc>
+          <w:tcPr>
+            <w:tcW w:w="8216" w:type="dxa"/>
+          </w:tcPr>
+          <w:p>
+            <w:r>
+              <w:t>Ich einige Buchstaben eingegeben habe</w:t>
+            </w:r>
+          </w:p>
+        </w:tc>
+      </w:tr>
+      <w:tr>
+        <w:tc>
+          <w:tcPr>
+            <w:tcW w:w="846" w:type="dxa"/>
+          </w:tcPr>
+          <w:p>
+            <w:proofErr w:type="spellStart"/>
+            <w:r>
+              <w:t>Then</w:t>
+            </w:r>
+            <w:proofErr w:type="spellEnd"/>
+          </w:p>
+        </w:tc>
+        <w:tc>
+          <w:tcPr>
+            <w:tcW w:w="8216" w:type="dxa"/>
+          </w:tcPr>
+          <w:p>
+            <w:r>
+              <w:t xml:space="preserve">Werden Stationsnamen in der </w:t>
+            </w:r>
+            <w:proofErr w:type="spellStart"/>
+            <w:r>
+              <w:t>ListBox</w:t>
+            </w:r>
+            <w:proofErr w:type="spellEnd"/>
+            <w:r>
+              <w:t xml:space="preserve"> ausgegeben</w:t>
+            </w:r>
+          </w:p>
+        </w:tc>
+      </w:tr>
+    </w:tbl>
+    <w:p/>
+    <w:p/>
+    <w:p/>
+    <w:p/>
+    <w:p/>
+    <w:p>
+      <w:r>
+        <w:t>A002:</w:t>
+      </w:r>
+    </w:p>
+    <w:tbl>
+      <w:tblPr>
+        <w:tblStyle w:val="Tabellenraster"/>
+        <w:tblW w:w="0" w:type="auto"/>
+        <w:tblLook w:val="04A0" w:firstRow="1" w:lastRow="0" w:firstColumn="1" w:lastColumn="0" w:noHBand="0" w:noVBand="1"/>
+      </w:tblPr>
+      <w:tblGrid>
+        <w:gridCol w:w="846"/>
+        <w:gridCol w:w="8216"/>
+      </w:tblGrid>
+      <w:tr>
+        <w:tc>
+          <w:tcPr>
+            <w:tcW w:w="846" w:type="dxa"/>
+          </w:tcPr>
+          <w:p>
+            <w:r>
+              <w:t>Given</w:t>
+            </w:r>
+          </w:p>
+        </w:tc>
+        <w:tc>
+          <w:tcPr>
+            <w:tcW w:w="8216" w:type="dxa"/>
+          </w:tcPr>
+          <w:p>
+            <w:r>
+              <w:t xml:space="preserve">Stationsname in </w:t>
+            </w:r>
+            <w:proofErr w:type="spellStart"/>
+            <w:r>
+              <w:t>textBoxFrom</w:t>
+            </w:r>
+            <w:proofErr w:type="spellEnd"/>
+            <w:r>
+              <w:t xml:space="preserve"> und in </w:t>
+            </w:r>
+            <w:proofErr w:type="spellStart"/>
+            <w:r>
+              <w:t>textBoxTo</w:t>
+            </w:r>
+            <w:proofErr w:type="spellEnd"/>
+          </w:p>
+        </w:tc>
+      </w:tr>
+      <w:tr>
+        <w:tc>
+          <w:tcPr>
+            <w:tcW w:w="846" w:type="dxa"/>
+          </w:tcPr>
+          <w:p>
+            <w:proofErr w:type="spellStart"/>
+            <w:r>
+              <w:t>When</w:t>
+            </w:r>
+            <w:proofErr w:type="spellEnd"/>
+          </w:p>
+        </w:tc>
+        <w:tc>
+          <w:tcPr>
+            <w:tcW w:w="8216" w:type="dxa"/>
+          </w:tcPr>
+          <w:p>
+            <w:r>
+              <w:t>Ich den Button «Verbindungen Suchen» anklicke</w:t>
+            </w:r>
+          </w:p>
+        </w:tc>
+      </w:tr>
+      <w:tr>
+        <w:tc>
+          <w:tcPr>
+            <w:tcW w:w="846" w:type="dxa"/>
+          </w:tcPr>
+          <w:p>
+            <w:proofErr w:type="spellStart"/>
+            <w:r>
+              <w:t>Then</w:t>
+            </w:r>
+            <w:proofErr w:type="spellEnd"/>
+          </w:p>
+        </w:tc>
+        <w:tc>
+          <w:tcPr>
+            <w:tcW w:w="8216" w:type="dxa"/>
+          </w:tcPr>
+          <w:p>
+            <w:r>
+              <w:t>Wird in der Ausgabe «</w:t>
+            </w:r>
+            <w:proofErr w:type="spellStart"/>
+            <w:r>
+              <w:t>listView</w:t>
+            </w:r>
+            <w:r>
+              <w:t>Output</w:t>
+            </w:r>
+            <w:proofErr w:type="spellEnd"/>
+            <w:r>
+              <w:t>» die nächsten 4 Verbindungen ausgegeben</w:t>
+            </w:r>
+          </w:p>
+        </w:tc>
+      </w:tr>
+    </w:tbl>
+    <w:p/>
+    <w:p>
+      <w:r>
+        <w:t>Stationsname ungültig:</w:t>
+      </w:r>
+    </w:p>
+    <w:tbl>
+      <w:tblPr>
+        <w:tblStyle w:val="Tabellenraster"/>
+        <w:tblW w:w="0" w:type="auto"/>
+        <w:tblLook w:val="04A0" w:firstRow="1" w:lastRow="0" w:firstColumn="1" w:lastColumn="0" w:noHBand="0" w:noVBand="1"/>
+      </w:tblPr>
+      <w:tblGrid>
+        <w:gridCol w:w="846"/>
+        <w:gridCol w:w="8216"/>
+      </w:tblGrid>
+      <w:tr>
+        <w:tc>
+          <w:tcPr>
+            <w:tcW w:w="846" w:type="dxa"/>
+          </w:tcPr>
+          <w:p>
+            <w:r>
+              <w:t>Given</w:t>
+            </w:r>
+          </w:p>
+        </w:tc>
+        <w:tc>
+          <w:tcPr>
+            <w:tcW w:w="8216" w:type="dxa"/>
+          </w:tcPr>
+          <w:p>
+            <w:r>
+              <w:t>Ungültiger Stationsname eingegeben</w:t>
+            </w:r>
+          </w:p>
+        </w:tc>
+      </w:tr>
+      <w:tr>
+        <w:tc>
+          <w:tcPr>
+            <w:tcW w:w="846" w:type="dxa"/>
+          </w:tcPr>
+          <w:p>
+            <w:proofErr w:type="spellStart"/>
+            <w:r>
+              <w:t>When</w:t>
+            </w:r>
+            <w:proofErr w:type="spellEnd"/>
+          </w:p>
+        </w:tc>
+        <w:tc>
+          <w:tcPr>
+            <w:tcW w:w="8216" w:type="dxa"/>
+          </w:tcPr>
+          <w:p>
+            <w:r>
+              <w:t>Ich den Button «Verbindungen Suchen» anklicke</w:t>
+            </w:r>
+          </w:p>
+        </w:tc>
+      </w:tr>
+      <w:tr>
+        <w:tc>
+          <w:tcPr>
+            <w:tcW w:w="846" w:type="dxa"/>
+          </w:tcPr>
+          <w:p>
+            <w:proofErr w:type="spellStart"/>
+            <w:r>
+              <w:t>Then</w:t>
+            </w:r>
+            <w:proofErr w:type="spellEnd"/>
+          </w:p>
+        </w:tc>
+        <w:tc>
+          <w:tcPr>
+            <w:tcW w:w="8216" w:type="dxa"/>
+          </w:tcPr>
+          <w:p>
+            <w:r>
+              <w:t>Wird in der Ausgabe «</w:t>
+            </w:r>
+            <w:proofErr w:type="spellStart"/>
+            <w:r>
+              <w:t>listView</w:t>
+            </w:r>
+            <w:proofErr w:type="spellEnd"/>
+            <w:r>
+              <w:t>» die nächsten 4 Verbindungen ausgegeben.</w:t>
+            </w:r>
+          </w:p>
+        </w:tc>
+      </w:tr>
+    </w:tbl>
+    <w:p/>
+    <w:p>
+      <w:r>
+        <w:t xml:space="preserve">Fehlende Station in einer </w:t>
       </w:r>
       <w:proofErr w:type="spellStart"/>
       <w:r>
-        <w:t>To</w:t>
+        <w:t>textBox</w:t>
       </w:r>
       <w:proofErr w:type="spellEnd"/>
       <w:r>
-        <w:t xml:space="preserve">» eine </w:t>
-      </w:r>
-      <w:proofErr w:type="spellStart"/>
-      <w:r>
-        <w:t>Stationeingeben</w:t>
-      </w:r>
-      <w:proofErr w:type="spellEnd"/>
-    </w:p>
-    <w:p>
-      <w:proofErr w:type="spellStart"/>
-      <w:r>
-        <w:t>When</w:t>
-      </w:r>
-      <w:proofErr w:type="spellEnd"/>
-      <w:r>
         <w:t>:</w:t>
       </w:r>
-      <w:r>
-        <w:t xml:space="preserve"> Ich den Button «Verbindungen Suchen» anklicke</w:t>
-      </w:r>
-    </w:p>
-    <w:p>
-      <w:proofErr w:type="spellStart"/>
-      <w:r>
-        <w:t>Then</w:t>
-      </w:r>
-      <w:proofErr w:type="spellEnd"/>
-      <w:r>
-        <w:t>:</w:t>
-      </w:r>
-      <w:r>
-        <w:t xml:space="preserve"> Wird in der Ausgabe «</w:t>
-      </w:r>
-      <w:proofErr w:type="spellStart"/>
-      <w:r>
-        <w:t>listView</w:t>
-      </w:r>
-      <w:proofErr w:type="spellEnd"/>
-      <w:r>
-        <w:t>» die nächsten 4 Verbindungen ausgegeben.</w:t>
-      </w:r>
-    </w:p>
+    </w:p>
+    <w:tbl>
+      <w:tblPr>
+        <w:tblStyle w:val="Tabellenraster"/>
+        <w:tblW w:w="0" w:type="auto"/>
+        <w:tblLook w:val="04A0" w:firstRow="1" w:lastRow="0" w:firstColumn="1" w:lastColumn="0" w:noHBand="0" w:noVBand="1"/>
+      </w:tblPr>
+      <w:tblGrid>
+        <w:gridCol w:w="846"/>
+        <w:gridCol w:w="8216"/>
+      </w:tblGrid>
+      <w:tr>
+        <w:tc>
+          <w:tcPr>
+            <w:tcW w:w="846" w:type="dxa"/>
+          </w:tcPr>
+          <w:p>
+            <w:r>
+              <w:t>Given</w:t>
+            </w:r>
+          </w:p>
+        </w:tc>
+        <w:tc>
+          <w:tcPr>
+            <w:tcW w:w="8216" w:type="dxa"/>
+          </w:tcPr>
+          <w:p>
+            <w:r>
+              <w:t>In der TextBox «</w:t>
+            </w:r>
+            <w:proofErr w:type="spellStart"/>
+            <w:r>
+              <w:t>From</w:t>
+            </w:r>
+            <w:proofErr w:type="spellEnd"/>
+            <w:r>
+              <w:t>» eine Station eingeben</w:t>
+            </w:r>
+            <w:r>
+              <w:t xml:space="preserve">, keine Eingabe in </w:t>
+            </w:r>
+            <w:proofErr w:type="spellStart"/>
+            <w:r>
+              <w:t>textBoxTo</w:t>
+            </w:r>
+            <w:proofErr w:type="spellEnd"/>
+          </w:p>
+        </w:tc>
+      </w:tr>
+      <w:tr>
+        <w:tc>
+          <w:tcPr>
+            <w:tcW w:w="846" w:type="dxa"/>
+          </w:tcPr>
+          <w:p>
+            <w:proofErr w:type="spellStart"/>
+            <w:r>
+              <w:t>When</w:t>
+            </w:r>
+            <w:proofErr w:type="spellEnd"/>
+          </w:p>
+        </w:tc>
+        <w:tc>
+          <w:tcPr>
+            <w:tcW w:w="8216" w:type="dxa"/>
+          </w:tcPr>
+          <w:p>
+            <w:r>
+              <w:t>Ich den Button «Verbindungen Suchen» anklicke</w:t>
+            </w:r>
+          </w:p>
+        </w:tc>
+      </w:tr>
+      <w:tr>
+        <w:tc>
+          <w:tcPr>
+            <w:tcW w:w="846" w:type="dxa"/>
+          </w:tcPr>
+          <w:p>
+            <w:proofErr w:type="spellStart"/>
+            <w:r>
+              <w:t>Then</w:t>
+            </w:r>
+            <w:proofErr w:type="spellEnd"/>
+          </w:p>
+        </w:tc>
+        <w:tc>
+          <w:tcPr>
+            <w:tcW w:w="8216" w:type="dxa"/>
+          </w:tcPr>
+          <w:p>
+            <w:r>
+              <w:t>Wird nichts ausgegeben, da man noch eine Ankunftsstation eingeben muss</w:t>
+            </w:r>
+          </w:p>
+        </w:tc>
+      </w:tr>
+    </w:tbl>
     <w:p/>
     <w:p>
       <w:r>
-        <w:t>Given</w:t>
-      </w:r>
-      <w:r>
-        <w:t xml:space="preserve">: Eine Eingabe in der </w:t>
-      </w:r>
-      <w:proofErr w:type="spellStart"/>
-      <w:r>
-        <w:t>textBoxFrom</w:t>
-      </w:r>
-      <w:proofErr w:type="spellEnd"/>
-      <w:r>
-        <w:t xml:space="preserve"> und </w:t>
-      </w:r>
-      <w:proofErr w:type="spellStart"/>
-      <w:r>
-        <w:t>textBoxTo</w:t>
-      </w:r>
-      <w:proofErr w:type="spellEnd"/>
-    </w:p>
-    <w:p>
-      <w:proofErr w:type="spellStart"/>
-      <w:r>
-        <w:t>When</w:t>
-      </w:r>
-      <w:proofErr w:type="spellEnd"/>
-      <w:r>
-        <w:t>:</w:t>
-      </w:r>
-      <w:r>
-        <w:t xml:space="preserve"> Ich mehrere Buchstaben eingebe in der </w:t>
-      </w:r>
-      <w:proofErr w:type="spellStart"/>
-      <w:r>
-        <w:t>t</w:t>
-      </w:r>
-      <w:r>
-        <w:t>extBox</w:t>
-      </w:r>
-      <w:proofErr w:type="spellEnd"/>
-    </w:p>
-    <w:p>
-      <w:proofErr w:type="spellStart"/>
-      <w:r>
-        <w:t>Then</w:t>
-      </w:r>
-      <w:proofErr w:type="spellEnd"/>
-      <w:r>
-        <w:t>:</w:t>
-      </w:r>
-      <w:r>
-        <w:t xml:space="preserve"> Kommen Vorschläge in der </w:t>
-      </w:r>
-      <w:proofErr w:type="spellStart"/>
-      <w:r>
-        <w:t>listBoxFrom</w:t>
-      </w:r>
-      <w:proofErr w:type="spellEnd"/>
-      <w:r>
-        <w:t xml:space="preserve"> und </w:t>
-      </w:r>
-      <w:proofErr w:type="spellStart"/>
-      <w:r>
-        <w:t>listBoxTo</w:t>
-      </w:r>
-      <w:proofErr w:type="spellEnd"/>
-    </w:p>
+        <w:t>A003:</w:t>
+      </w:r>
+    </w:p>
+    <w:tbl>
+      <w:tblPr>
+        <w:tblStyle w:val="Tabellenraster"/>
+        <w:tblW w:w="0" w:type="auto"/>
+        <w:tblLook w:val="04A0" w:firstRow="1" w:lastRow="0" w:firstColumn="1" w:lastColumn="0" w:noHBand="0" w:noVBand="1"/>
+      </w:tblPr>
+      <w:tblGrid>
+        <w:gridCol w:w="846"/>
+        <w:gridCol w:w="8216"/>
+      </w:tblGrid>
+      <w:tr>
+        <w:tc>
+          <w:tcPr>
+            <w:tcW w:w="846" w:type="dxa"/>
+          </w:tcPr>
+          <w:p>
+            <w:r>
+              <w:t>Given</w:t>
+            </w:r>
+          </w:p>
+        </w:tc>
+        <w:tc>
+          <w:tcPr>
+            <w:tcW w:w="8216" w:type="dxa"/>
+          </w:tcPr>
+          <w:p>
+            <w:r>
+              <w:t xml:space="preserve">Ein Stationsname in der </w:t>
+            </w:r>
+            <w:proofErr w:type="spellStart"/>
+            <w:r>
+              <w:t>textBoxSign</w:t>
+            </w:r>
+            <w:proofErr w:type="spellEnd"/>
+          </w:p>
+        </w:tc>
+      </w:tr>
+      <w:tr>
+        <w:tc>
+          <w:tcPr>
+            <w:tcW w:w="846" w:type="dxa"/>
+          </w:tcPr>
+          <w:p>
+            <w:proofErr w:type="spellStart"/>
+            <w:r>
+              <w:t>When</w:t>
+            </w:r>
+            <w:proofErr w:type="spellEnd"/>
+          </w:p>
+        </w:tc>
+        <w:tc>
+          <w:tcPr>
+            <w:tcW w:w="8216" w:type="dxa"/>
+          </w:tcPr>
+          <w:p>
+            <w:r>
+              <w:t>Ich den Button «</w:t>
+            </w:r>
+            <w:r>
+              <w:t>Abfahrtstafel ausgeben</w:t>
+            </w:r>
+            <w:r>
+              <w:t>» anklicke</w:t>
+            </w:r>
+          </w:p>
+        </w:tc>
+      </w:tr>
+      <w:tr>
+        <w:tc>
+          <w:tcPr>
+            <w:tcW w:w="846" w:type="dxa"/>
+          </w:tcPr>
+          <w:p>
+            <w:proofErr w:type="spellStart"/>
+            <w:r>
+              <w:t>Then</w:t>
+            </w:r>
+            <w:proofErr w:type="spellEnd"/>
+          </w:p>
+        </w:tc>
+        <w:tc>
+          <w:tcPr>
+            <w:tcW w:w="8216" w:type="dxa"/>
+          </w:tcPr>
+          <w:p>
+            <w:r>
+              <w:t xml:space="preserve">Werden die nächsten Verbindungen </w:t>
+            </w:r>
+            <w:r>
+              <w:t xml:space="preserve">in der </w:t>
+            </w:r>
+            <w:proofErr w:type="spellStart"/>
+            <w:r>
+              <w:t>listViewSign</w:t>
+            </w:r>
+            <w:proofErr w:type="spellEnd"/>
+            <w:r>
+              <w:t xml:space="preserve"> ab dieser Station</w:t>
+            </w:r>
+          </w:p>
+        </w:tc>
+      </w:tr>
+    </w:tbl>
     <w:p/>
     <w:p>
       <w:r>
-        <w:t>Given:</w:t>
-      </w:r>
-      <w:r>
-        <w:t xml:space="preserve"> Vorschläge in der </w:t>
-      </w:r>
-      <w:proofErr w:type="spellStart"/>
-      <w:r>
-        <w:t>listBox</w:t>
-      </w:r>
-      <w:proofErr w:type="spellEnd"/>
-    </w:p>
-    <w:p>
-      <w:proofErr w:type="spellStart"/>
-      <w:r>
-        <w:t>When</w:t>
-      </w:r>
-      <w:proofErr w:type="spellEnd"/>
-      <w:r>
-        <w:t>:</w:t>
-      </w:r>
-      <w:r>
-        <w:t xml:space="preserve"> ich eine Station anklicke</w:t>
-      </w:r>
-    </w:p>
-    <w:p>
-      <w:proofErr w:type="spellStart"/>
-      <w:r>
-        <w:t>Then</w:t>
-      </w:r>
-      <w:proofErr w:type="spellEnd"/>
-      <w:r>
-        <w:t>:</w:t>
-      </w:r>
-      <w:r>
-        <w:t xml:space="preserve"> wird diese Station in die TextBox verschoben</w:t>
-      </w:r>
-      <w:bookmarkStart w:id="12" w:name="_GoBack"/>
-      <w:bookmarkEnd w:id="12"/>
-    </w:p>
+        <w:t>A006:</w:t>
+      </w:r>
+    </w:p>
+    <w:tbl>
+      <w:tblPr>
+        <w:tblStyle w:val="Tabellenraster"/>
+        <w:tblW w:w="0" w:type="auto"/>
+        <w:tblLook w:val="04A0" w:firstRow="1" w:lastRow="0" w:firstColumn="1" w:lastColumn="0" w:noHBand="0" w:noVBand="1"/>
+      </w:tblPr>
+      <w:tblGrid>
+        <w:gridCol w:w="846"/>
+        <w:gridCol w:w="8216"/>
+      </w:tblGrid>
+      <w:tr>
+        <w:tc>
+          <w:tcPr>
+            <w:tcW w:w="846" w:type="dxa"/>
+          </w:tcPr>
+          <w:p>
+            <w:r>
+              <w:t>Given</w:t>
+            </w:r>
+          </w:p>
+        </w:tc>
+        <w:tc>
+          <w:tcPr>
+            <w:tcW w:w="8216" w:type="dxa"/>
+          </w:tcPr>
+          <w:p>
+            <w:r>
+              <w:t xml:space="preserve">Stationsname in </w:t>
+            </w:r>
+            <w:proofErr w:type="spellStart"/>
+            <w:r>
+              <w:t>textBoxMaps</w:t>
+            </w:r>
+            <w:proofErr w:type="spellEnd"/>
+          </w:p>
+        </w:tc>
+      </w:tr>
+      <w:tr>
+        <w:tc>
+          <w:tcPr>
+            <w:tcW w:w="846" w:type="dxa"/>
+          </w:tcPr>
+          <w:p>
+            <w:proofErr w:type="spellStart"/>
+            <w:r>
+              <w:t>When</w:t>
+            </w:r>
+            <w:proofErr w:type="spellEnd"/>
+          </w:p>
+        </w:tc>
+        <w:tc>
+          <w:tcPr>
+            <w:tcW w:w="8216" w:type="dxa"/>
+          </w:tcPr>
+          <w:p>
+            <w:r>
+              <w:t xml:space="preserve">Ich den Button </w:t>
+            </w:r>
+            <w:proofErr w:type="spellStart"/>
+            <w:r>
+              <w:t>btnMaps</w:t>
+            </w:r>
+            <w:proofErr w:type="spellEnd"/>
+            <w:r>
+              <w:t xml:space="preserve"> anklicke</w:t>
+            </w:r>
+          </w:p>
+        </w:tc>
+      </w:tr>
+      <w:tr>
+        <w:tc>
+          <w:tcPr>
+            <w:tcW w:w="846" w:type="dxa"/>
+          </w:tcPr>
+          <w:p>
+            <w:proofErr w:type="spellStart"/>
+            <w:r>
+              <w:t>Then</w:t>
+            </w:r>
+            <w:proofErr w:type="spellEnd"/>
+          </w:p>
+        </w:tc>
+        <w:tc>
+          <w:tcPr>
+            <w:tcW w:w="8216" w:type="dxa"/>
+          </w:tcPr>
+          <w:p>
+            <w:r>
+              <w:t xml:space="preserve">Wird die ausgewählte Station </w:t>
+            </w:r>
+            <w:r>
+              <w:t>im webBrowser1 geöffnet</w:t>
+            </w:r>
+          </w:p>
+        </w:tc>
+      </w:tr>
+    </w:tbl>
+    <w:p/>
+    <w:p/>
+    <w:p/>
+    <w:p/>
+    <w:p/>
+    <w:p/>
+    <w:p/>
+    <w:p/>
+    <w:p/>
+    <w:p/>
     <w:p/>
     <w:p/>
     <w:p>
       <w:pPr>
         <w:pStyle w:val="berschrift2"/>
       </w:pPr>
-      <w:bookmarkStart w:id="13" w:name="_Toc7775496"/>
-      <w:r>
+      <w:bookmarkStart w:id="13" w:name="_Toc7784626"/>
+      <w:r>
+        <w:lastRenderedPageBreak/>
         <w:t>Installationsanleitung (Installiert/</w:t>
       </w:r>
-      <w:proofErr w:type="spellStart"/>
-      <w:r>
-        <w:t>Deinstallieirt</w:t>
-      </w:r>
-      <w:proofErr w:type="spellEnd"/>
+      <w:r>
+        <w:t>Deinstalliert</w:t>
+      </w:r>
       <w:r>
         <w:t>)</w:t>
       </w:r>
@@ -2360,21 +3262,9 @@
         </w:rPr>
       </w:pPr>
     </w:p>
-    <w:p>
-      <w:pPr>
-        <w:rPr>
-          <w:noProof/>
-        </w:rPr>
-      </w:pPr>
-      <w:r>
-        <w:rPr>
-          <w:noProof/>
-        </w:rPr>
-        <w:t>wq</w:t>
-      </w:r>
-    </w:p>
     <w:sectPr>
-      <w:headerReference w:type="default" r:id="rId14"/>
+      <w:headerReference w:type="default" r:id="rId16"/>
+      <w:footerReference w:type="default" r:id="rId17"/>
       <w:pgSz w:w="11906" w:h="16838"/>
       <w:pgMar w:top="1417" w:right="1417" w:bottom="1134" w:left="1417" w:header="708" w:footer="708" w:gutter="0"/>
       <w:cols w:space="708"/>
@@ -2407,6 +3297,51 @@
     </w:p>
   </w:endnote>
 </w:endnotes>
+</file>
+
+<file path=word/footer1.xml><?xml version="1.0" encoding="utf-8"?>
+<w:ftr xmlns:wpc="http://schemas.microsoft.com/office/word/2010/wordprocessingCanvas" xmlns:cx="http://schemas.microsoft.com/office/drawing/2014/chartex" xmlns:cx1="http://schemas.microsoft.com/office/drawing/2015/9/8/chartex" xmlns:cx2="http://schemas.microsoft.com/office/drawing/2015/10/21/chartex" xmlns:cx3="http://schemas.microsoft.com/office/drawing/2016/5/9/chartex" xmlns:cx4="http://schemas.microsoft.com/office/drawing/2016/5/10/chartex" xmlns:cx5="http://schemas.microsoft.com/office/drawing/2016/5/11/chartex" xmlns:cx6="http://schemas.microsoft.com/office/drawing/2016/5/12/chartex" xmlns:cx7="http://schemas.microsoft.com/office/drawing/2016/5/13/chartex" xmlns:cx8="http://schemas.microsoft.com/office/drawing/2016/5/14/chartex" xmlns:mc="http://schemas.openxmlformats.org/markup-compatibility/2006" xmlns:aink="http://schemas.microsoft.com/office/drawing/2016/ink" xmlns:am3d="http://schemas.microsoft.com/office/drawing/2017/model3d" xmlns:o="urn:schemas-microsoft-com:office:office" xmlns:r="http://schemas.openxmlformats.org/officeDocument/2006/relationships" xmlns:m="http://schemas.openxmlformats.org/officeDocument/2006/math" xmlns:v="urn:schemas-microsoft-com:vml" xmlns:wp14="http://schemas.microsoft.com/office/word/2010/wordprocessingDrawing" xmlns:wp="http://schemas.openxmlformats.org/drawingml/2006/wordprocessingDrawing" xmlns:w10="urn:schemas-microsoft-com:office:word" xmlns:w="http://schemas.openxmlformats.org/wordprocessingml/2006/main" xmlns:w14="http://schemas.microsoft.com/office/word/2010/wordml" xmlns:w15="http://schemas.microsoft.com/office/word/2012/wordml" xmlns:w16cid="http://schemas.microsoft.com/office/word/2016/wordml/cid" xmlns:w16se="http://schemas.microsoft.com/office/word/2015/wordml/symex" xmlns:wpg="http://schemas.microsoft.com/office/word/2010/wordprocessingGroup" xmlns:wpi="http://schemas.microsoft.com/office/word/2010/wordprocessingInk" xmlns:wne="http://schemas.microsoft.com/office/word/2006/wordml" xmlns:wps="http://schemas.microsoft.com/office/word/2010/wordprocessingShape" mc:Ignorable="w14 w15 w16se w16cid wp14">
+  <w:sdt>
+    <w:sdtPr>
+      <w:id w:val="-1709866319"/>
+      <w:docPartObj>
+        <w:docPartGallery w:val="Page Numbers (Bottom of Page)"/>
+        <w:docPartUnique/>
+      </w:docPartObj>
+    </w:sdtPr>
+    <w:sdtContent>
+      <w:p>
+        <w:pPr>
+          <w:pStyle w:val="Fuzeile"/>
+          <w:jc w:val="right"/>
+        </w:pPr>
+        <w:r>
+          <w:fldChar w:fldCharType="begin"/>
+        </w:r>
+        <w:r>
+          <w:instrText>PAGE   \* MERGEFORMAT</w:instrText>
+        </w:r>
+        <w:r>
+          <w:fldChar w:fldCharType="separate"/>
+        </w:r>
+        <w:r>
+          <w:rPr>
+            <w:lang w:val="de-DE"/>
+          </w:rPr>
+          <w:t>2</w:t>
+        </w:r>
+        <w:r>
+          <w:fldChar w:fldCharType="end"/>
+        </w:r>
+      </w:p>
+    </w:sdtContent>
+  </w:sdt>
+  <w:p>
+    <w:pPr>
+      <w:pStyle w:val="Fuzeile"/>
+    </w:pPr>
+  </w:p>
+</w:ftr>
 </file>
 
 <file path=word/footnotes.xml><?xml version="1.0" encoding="utf-8"?>
@@ -2448,7 +3383,12 @@
     </w:r>
     <w:r>
       <w:tab/>
-      <w:t>30.04.2019</w:t>
+    </w:r>
+    <w:r>
+      <w:t>02.05</w:t>
+    </w:r>
+    <w:r>
+      <w:t>.2019</w:t>
     </w:r>
   </w:p>
 </w:hdr>
@@ -3155,6 +4095,25 @@
       <w:u w:val="single"/>
     </w:rPr>
   </w:style>
+  <w:style w:type="table" w:styleId="Tabellenraster">
+    <w:name w:val="Table Grid"/>
+    <w:basedOn w:val="NormaleTabelle"/>
+    <w:uiPriority w:val="39"/>
+    <w:rsid w:val="0019105A"/>
+    <w:pPr>
+      <w:spacing w:after="0" w:line="240" w:lineRule="auto"/>
+    </w:pPr>
+    <w:tblPr>
+      <w:tblBorders>
+        <w:top w:val="single" w:sz="4" w:space="0" w:color="auto"/>
+        <w:left w:val="single" w:sz="4" w:space="0" w:color="auto"/>
+        <w:bottom w:val="single" w:sz="4" w:space="0" w:color="auto"/>
+        <w:right w:val="single" w:sz="4" w:space="0" w:color="auto"/>
+        <w:insideH w:val="single" w:sz="4" w:space="0" w:color="auto"/>
+        <w:insideV w:val="single" w:sz="4" w:space="0" w:color="auto"/>
+      </w:tblBorders>
+    </w:tblPr>
+  </w:style>
 </w:styles>
 </file>
 
@@ -3424,7 +4383,7 @@
 </file>
 
 <file path=customXml/itemProps1.xml><?xml version="1.0" encoding="utf-8"?>
-<ds:datastoreItem xmlns:ds="http://schemas.openxmlformats.org/officeDocument/2006/customXml" ds:itemID="{26B83538-B568-43BD-9444-B90CF432D73A}">
+<ds:datastoreItem xmlns:ds="http://schemas.openxmlformats.org/officeDocument/2006/customXml" ds:itemID="{B683602E-EF3B-458F-9582-467A4B09C4FE}">
   <ds:schemaRefs>
     <ds:schemaRef ds:uri="http://schemas.openxmlformats.org/officeDocument/2006/bibliography"/>
   </ds:schemaRefs>

</xml_diff>